<commit_message>
Finish the laboratory 5 and add the all of the documentation
</commit_message>
<xml_diff>
--- a/docs/AP2_U5_Laboratorio.docx
+++ b/docs/AP2_U5_Laboratorio.docx
@@ -733,8 +733,6 @@
               </w:rPr>
               <w:t>F</w:t>
             </w:r>
-            <w:bookmarkStart w:id="0" w:name="_GoBack"/>
-            <w:bookmarkEnd w:id="0"/>
             <w:r>
               <w:rPr>
                 <w:rFonts w:eastAsia="Calibri"/>
@@ -2128,6 +2126,30 @@
               </w:rPr>
               <w:t>R</w:t>
             </w:r>
+            <w:r>
+              <w:rPr>
+                <w:rFonts w:eastAsia="Calibri"/>
+                <w:sz w:val="24"/>
+                <w:szCs w:val="24"/>
+              </w:rPr>
+              <w:t xml:space="preserve">F7 Mostrar en la </w:t>
+            </w:r>
+            <w:r>
+              <w:rPr>
+                <w:rFonts w:eastAsia="Calibri"/>
+                <w:sz w:val="24"/>
+                <w:szCs w:val="24"/>
+              </w:rPr>
+              <w:t xml:space="preserve">ventana </w:t>
+            </w:r>
+            <w:r>
+              <w:rPr>
+                <w:rFonts w:eastAsia="Calibri"/>
+                <w:sz w:val="24"/>
+                <w:szCs w:val="24"/>
+              </w:rPr>
+              <w:t xml:space="preserve">cuando un usuario perdió o gano </w:t>
+            </w:r>
           </w:p>
         </w:tc>
       </w:tr>
@@ -2145,21 +2167,37 @@
                 <w:szCs w:val="24"/>
               </w:rPr>
             </w:pPr>
-          </w:p>
-        </w:tc>
-        <w:tc>
-          <w:tcPr>
-            <w:tcW w:w="5395" w:type="dxa"/>
-          </w:tcPr>
-          <w:p>
-            <w:pPr>
-              <w:jc w:val="both"/>
-              <w:rPr>
-                <w:rFonts w:eastAsia="Calibri"/>
-                <w:sz w:val="24"/>
-                <w:szCs w:val="24"/>
-              </w:rPr>
-            </w:pPr>
+            <w:r>
+              <w:rPr>
+                <w:rFonts w:eastAsia="Calibri"/>
+                <w:sz w:val="24"/>
+                <w:szCs w:val="24"/>
+              </w:rPr>
+              <w:t>Resumen:</w:t>
+            </w:r>
+          </w:p>
+        </w:tc>
+        <w:tc>
+          <w:tcPr>
+            <w:tcW w:w="5395" w:type="dxa"/>
+          </w:tcPr>
+          <w:p>
+            <w:pPr>
+              <w:jc w:val="both"/>
+              <w:rPr>
+                <w:rFonts w:eastAsia="Calibri"/>
+                <w:sz w:val="24"/>
+                <w:szCs w:val="24"/>
+              </w:rPr>
+            </w:pPr>
+            <w:r>
+              <w:rPr>
+                <w:rFonts w:eastAsia="Calibri"/>
+                <w:sz w:val="24"/>
+                <w:szCs w:val="24"/>
+              </w:rPr>
+              <w:t>Permite mostrar en la ventana de la interfaz cuando un usuario perdió dado que abrió una casilla como mina o si abrió todas las casillas que no son minas</w:t>
+            </w:r>
           </w:p>
         </w:tc>
       </w:tr>
@@ -2177,21 +2215,37 @@
                 <w:szCs w:val="24"/>
               </w:rPr>
             </w:pPr>
-          </w:p>
-        </w:tc>
-        <w:tc>
-          <w:tcPr>
-            <w:tcW w:w="5395" w:type="dxa"/>
-          </w:tcPr>
-          <w:p>
-            <w:pPr>
-              <w:jc w:val="both"/>
-              <w:rPr>
-                <w:rFonts w:eastAsia="Calibri"/>
-                <w:sz w:val="24"/>
-                <w:szCs w:val="24"/>
-              </w:rPr>
-            </w:pPr>
+            <w:r>
+              <w:rPr>
+                <w:rFonts w:eastAsia="Calibri"/>
+                <w:sz w:val="24"/>
+                <w:szCs w:val="24"/>
+              </w:rPr>
+              <w:t>Entradas:</w:t>
+            </w:r>
+          </w:p>
+        </w:tc>
+        <w:tc>
+          <w:tcPr>
+            <w:tcW w:w="5395" w:type="dxa"/>
+          </w:tcPr>
+          <w:p>
+            <w:pPr>
+              <w:jc w:val="both"/>
+              <w:rPr>
+                <w:rFonts w:eastAsia="Calibri"/>
+                <w:sz w:val="24"/>
+                <w:szCs w:val="24"/>
+              </w:rPr>
+            </w:pPr>
+            <w:r>
+              <w:rPr>
+                <w:rFonts w:eastAsia="Calibri"/>
+                <w:sz w:val="24"/>
+                <w:szCs w:val="24"/>
+              </w:rPr>
+              <w:t>Ninguna</w:t>
+            </w:r>
           </w:p>
         </w:tc>
       </w:tr>
@@ -2209,21 +2263,1194 @@
                 <w:szCs w:val="24"/>
               </w:rPr>
             </w:pPr>
-          </w:p>
-        </w:tc>
-        <w:tc>
-          <w:tcPr>
-            <w:tcW w:w="5395" w:type="dxa"/>
-          </w:tcPr>
-          <w:p>
-            <w:pPr>
-              <w:jc w:val="both"/>
-              <w:rPr>
-                <w:rFonts w:eastAsia="Calibri"/>
-                <w:sz w:val="24"/>
-                <w:szCs w:val="24"/>
-              </w:rPr>
-            </w:pPr>
+            <w:r>
+              <w:rPr>
+                <w:rFonts w:eastAsia="Calibri"/>
+                <w:sz w:val="24"/>
+                <w:szCs w:val="24"/>
+              </w:rPr>
+              <w:t>Resultado:</w:t>
+            </w:r>
+          </w:p>
+        </w:tc>
+        <w:tc>
+          <w:tcPr>
+            <w:tcW w:w="5395" w:type="dxa"/>
+          </w:tcPr>
+          <w:p>
+            <w:pPr>
+              <w:jc w:val="both"/>
+              <w:rPr>
+                <w:rFonts w:eastAsia="Calibri"/>
+                <w:sz w:val="24"/>
+                <w:szCs w:val="24"/>
+              </w:rPr>
+            </w:pPr>
+            <w:r>
+              <w:rPr>
+                <w:rFonts w:eastAsia="Calibri"/>
+                <w:sz w:val="24"/>
+                <w:szCs w:val="24"/>
+              </w:rPr>
+              <w:t xml:space="preserve">Muestra el mensaje de información de cuando el usuario perdió. </w:t>
+            </w:r>
+          </w:p>
+        </w:tc>
+      </w:tr>
+    </w:tbl>
+    <w:p>
+      <w:pPr>
+        <w:jc w:val="both"/>
+        <w:rPr>
+          <w:rFonts w:eastAsia="Calibri"/>
+          <w:sz w:val="24"/>
+          <w:szCs w:val="24"/>
+        </w:rPr>
+      </w:pPr>
+    </w:p>
+    <w:tbl>
+      <w:tblPr>
+        <w:tblStyle w:val="Tablaconcuadrcula"/>
+        <w:tblW w:w="0" w:type="auto"/>
+        <w:tblLook w:val="04A0" w:firstRow="1" w:lastRow="0" w:firstColumn="1" w:lastColumn="0" w:noHBand="0" w:noVBand="1"/>
+      </w:tblPr>
+      <w:tblGrid>
+        <w:gridCol w:w="5395"/>
+        <w:gridCol w:w="5395"/>
+      </w:tblGrid>
+      <w:tr>
+        <w:tc>
+          <w:tcPr>
+            <w:tcW w:w="5395" w:type="dxa"/>
+          </w:tcPr>
+          <w:p>
+            <w:pPr>
+              <w:jc w:val="both"/>
+              <w:rPr>
+                <w:rFonts w:eastAsia="Calibri"/>
+                <w:sz w:val="24"/>
+                <w:szCs w:val="24"/>
+              </w:rPr>
+            </w:pPr>
+            <w:r>
+              <w:rPr>
+                <w:rFonts w:eastAsia="Calibri"/>
+                <w:sz w:val="24"/>
+                <w:szCs w:val="24"/>
+              </w:rPr>
+              <w:t>Nombre:</w:t>
+            </w:r>
+          </w:p>
+        </w:tc>
+        <w:tc>
+          <w:tcPr>
+            <w:tcW w:w="5395" w:type="dxa"/>
+          </w:tcPr>
+          <w:p>
+            <w:pPr>
+              <w:jc w:val="both"/>
+              <w:rPr>
+                <w:rFonts w:eastAsia="Calibri"/>
+                <w:sz w:val="24"/>
+                <w:szCs w:val="24"/>
+              </w:rPr>
+            </w:pPr>
+            <w:r>
+              <w:rPr>
+                <w:rFonts w:eastAsia="Calibri"/>
+                <w:sz w:val="24"/>
+                <w:szCs w:val="24"/>
+              </w:rPr>
+              <w:t>RF8 Mostrar la solución del tablero dependiendo del nivel que este esta dentro de la ventana</w:t>
+            </w:r>
+          </w:p>
+        </w:tc>
+      </w:tr>
+      <w:tr>
+        <w:tc>
+          <w:tcPr>
+            <w:tcW w:w="5395" w:type="dxa"/>
+          </w:tcPr>
+          <w:p>
+            <w:pPr>
+              <w:jc w:val="both"/>
+              <w:rPr>
+                <w:rFonts w:eastAsia="Calibri"/>
+                <w:sz w:val="24"/>
+                <w:szCs w:val="24"/>
+              </w:rPr>
+            </w:pPr>
+            <w:r>
+              <w:rPr>
+                <w:rFonts w:eastAsia="Calibri"/>
+                <w:sz w:val="24"/>
+                <w:szCs w:val="24"/>
+              </w:rPr>
+              <w:t>Resumen:</w:t>
+            </w:r>
+          </w:p>
+        </w:tc>
+        <w:tc>
+          <w:tcPr>
+            <w:tcW w:w="5395" w:type="dxa"/>
+          </w:tcPr>
+          <w:p>
+            <w:pPr>
+              <w:jc w:val="both"/>
+              <w:rPr>
+                <w:rFonts w:eastAsia="Calibri"/>
+                <w:sz w:val="24"/>
+                <w:szCs w:val="24"/>
+              </w:rPr>
+            </w:pPr>
+            <w:r>
+              <w:rPr>
+                <w:rFonts w:eastAsia="Calibri"/>
+                <w:sz w:val="24"/>
+                <w:szCs w:val="24"/>
+              </w:rPr>
+              <w:t>Permitir al usuario mostrar la solución del buscaminas dependiendo del nivel en que este se encuentre</w:t>
+            </w:r>
+          </w:p>
+        </w:tc>
+      </w:tr>
+      <w:tr>
+        <w:tc>
+          <w:tcPr>
+            <w:tcW w:w="5395" w:type="dxa"/>
+          </w:tcPr>
+          <w:p>
+            <w:pPr>
+              <w:jc w:val="both"/>
+              <w:rPr>
+                <w:rFonts w:eastAsia="Calibri"/>
+                <w:sz w:val="24"/>
+                <w:szCs w:val="24"/>
+              </w:rPr>
+            </w:pPr>
+            <w:r>
+              <w:rPr>
+                <w:rFonts w:eastAsia="Calibri"/>
+                <w:sz w:val="24"/>
+                <w:szCs w:val="24"/>
+              </w:rPr>
+              <w:t>Entradas:</w:t>
+            </w:r>
+          </w:p>
+        </w:tc>
+        <w:tc>
+          <w:tcPr>
+            <w:tcW w:w="5395" w:type="dxa"/>
+          </w:tcPr>
+          <w:p>
+            <w:pPr>
+              <w:jc w:val="both"/>
+              <w:rPr>
+                <w:rFonts w:eastAsia="Calibri"/>
+                <w:sz w:val="24"/>
+                <w:szCs w:val="24"/>
+              </w:rPr>
+            </w:pPr>
+            <w:r>
+              <w:rPr>
+                <w:rFonts w:eastAsia="Calibri"/>
+                <w:sz w:val="24"/>
+                <w:szCs w:val="24"/>
+              </w:rPr>
+              <w:t>Ninguna</w:t>
+            </w:r>
+          </w:p>
+        </w:tc>
+      </w:tr>
+      <w:tr>
+        <w:tc>
+          <w:tcPr>
+            <w:tcW w:w="5395" w:type="dxa"/>
+          </w:tcPr>
+          <w:p>
+            <w:pPr>
+              <w:jc w:val="both"/>
+              <w:rPr>
+                <w:rFonts w:eastAsia="Calibri"/>
+                <w:sz w:val="24"/>
+                <w:szCs w:val="24"/>
+              </w:rPr>
+            </w:pPr>
+            <w:r>
+              <w:rPr>
+                <w:rFonts w:eastAsia="Calibri"/>
+                <w:sz w:val="24"/>
+                <w:szCs w:val="24"/>
+              </w:rPr>
+              <w:lastRenderedPageBreak/>
+              <w:t>Resultado:</w:t>
+            </w:r>
+          </w:p>
+        </w:tc>
+        <w:tc>
+          <w:tcPr>
+            <w:tcW w:w="5395" w:type="dxa"/>
+          </w:tcPr>
+          <w:p>
+            <w:pPr>
+              <w:jc w:val="both"/>
+              <w:rPr>
+                <w:rFonts w:eastAsia="Calibri"/>
+                <w:sz w:val="24"/>
+                <w:szCs w:val="24"/>
+                <w:u w:val="single"/>
+              </w:rPr>
+            </w:pPr>
+            <w:r>
+              <w:rPr>
+                <w:rFonts w:eastAsia="Calibri"/>
+                <w:sz w:val="24"/>
+                <w:szCs w:val="24"/>
+              </w:rPr>
+              <w:t>Muestra la información de todo el tablero ya resuelto</w:t>
+            </w:r>
+          </w:p>
+        </w:tc>
+      </w:tr>
+    </w:tbl>
+    <w:p>
+      <w:pPr>
+        <w:jc w:val="both"/>
+        <w:rPr>
+          <w:rFonts w:eastAsia="Calibri"/>
+          <w:sz w:val="24"/>
+          <w:szCs w:val="24"/>
+        </w:rPr>
+      </w:pPr>
+    </w:p>
+    <w:tbl>
+      <w:tblPr>
+        <w:tblStyle w:val="Tablaconcuadrcula"/>
+        <w:tblW w:w="0" w:type="auto"/>
+        <w:tblLook w:val="04A0" w:firstRow="1" w:lastRow="0" w:firstColumn="1" w:lastColumn="0" w:noHBand="0" w:noVBand="1"/>
+      </w:tblPr>
+      <w:tblGrid>
+        <w:gridCol w:w="5395"/>
+        <w:gridCol w:w="5395"/>
+      </w:tblGrid>
+      <w:tr>
+        <w:tc>
+          <w:tcPr>
+            <w:tcW w:w="5395" w:type="dxa"/>
+          </w:tcPr>
+          <w:p>
+            <w:pPr>
+              <w:jc w:val="both"/>
+              <w:rPr>
+                <w:rFonts w:eastAsia="Calibri"/>
+                <w:sz w:val="24"/>
+                <w:szCs w:val="24"/>
+              </w:rPr>
+            </w:pPr>
+            <w:r>
+              <w:rPr>
+                <w:rFonts w:eastAsia="Calibri"/>
+                <w:sz w:val="24"/>
+                <w:szCs w:val="24"/>
+              </w:rPr>
+              <w:t>Nombre:</w:t>
+            </w:r>
+          </w:p>
+        </w:tc>
+        <w:tc>
+          <w:tcPr>
+            <w:tcW w:w="5395" w:type="dxa"/>
+          </w:tcPr>
+          <w:p>
+            <w:pPr>
+              <w:jc w:val="both"/>
+              <w:rPr>
+                <w:rFonts w:eastAsia="Calibri"/>
+                <w:sz w:val="24"/>
+                <w:szCs w:val="24"/>
+              </w:rPr>
+            </w:pPr>
+            <w:r>
+              <w:rPr>
+                <w:rFonts w:eastAsia="Calibri"/>
+                <w:sz w:val="24"/>
+                <w:szCs w:val="24"/>
+              </w:rPr>
+              <w:t>RF9 Dar una pista dependiendo del nivel del tablero</w:t>
+            </w:r>
+          </w:p>
+        </w:tc>
+      </w:tr>
+      <w:tr>
+        <w:tc>
+          <w:tcPr>
+            <w:tcW w:w="5395" w:type="dxa"/>
+          </w:tcPr>
+          <w:p>
+            <w:pPr>
+              <w:jc w:val="both"/>
+              <w:rPr>
+                <w:rFonts w:eastAsia="Calibri"/>
+                <w:sz w:val="24"/>
+                <w:szCs w:val="24"/>
+              </w:rPr>
+            </w:pPr>
+            <w:r>
+              <w:rPr>
+                <w:rFonts w:eastAsia="Calibri"/>
+                <w:sz w:val="24"/>
+                <w:szCs w:val="24"/>
+              </w:rPr>
+              <w:t>Resumen:</w:t>
+            </w:r>
+          </w:p>
+        </w:tc>
+        <w:tc>
+          <w:tcPr>
+            <w:tcW w:w="5395" w:type="dxa"/>
+          </w:tcPr>
+          <w:p>
+            <w:pPr>
+              <w:jc w:val="both"/>
+              <w:rPr>
+                <w:rFonts w:eastAsia="Calibri"/>
+                <w:sz w:val="24"/>
+                <w:szCs w:val="24"/>
+              </w:rPr>
+            </w:pPr>
+            <w:r>
+              <w:rPr>
+                <w:rFonts w:eastAsia="Calibri"/>
+                <w:sz w:val="24"/>
+                <w:szCs w:val="24"/>
+              </w:rPr>
+              <w:t>Permite mostrar una pista al usuario dependiendo del nivel en el que este se encuentre</w:t>
+            </w:r>
+          </w:p>
+        </w:tc>
+      </w:tr>
+      <w:tr>
+        <w:tc>
+          <w:tcPr>
+            <w:tcW w:w="5395" w:type="dxa"/>
+          </w:tcPr>
+          <w:p>
+            <w:pPr>
+              <w:jc w:val="both"/>
+              <w:rPr>
+                <w:rFonts w:eastAsia="Calibri"/>
+                <w:sz w:val="24"/>
+                <w:szCs w:val="24"/>
+              </w:rPr>
+            </w:pPr>
+            <w:r>
+              <w:rPr>
+                <w:rFonts w:eastAsia="Calibri"/>
+                <w:sz w:val="24"/>
+                <w:szCs w:val="24"/>
+              </w:rPr>
+              <w:t>Entradas:</w:t>
+            </w:r>
+          </w:p>
+        </w:tc>
+        <w:tc>
+          <w:tcPr>
+            <w:tcW w:w="5395" w:type="dxa"/>
+          </w:tcPr>
+          <w:p>
+            <w:pPr>
+              <w:jc w:val="both"/>
+              <w:rPr>
+                <w:rFonts w:eastAsia="Calibri"/>
+                <w:sz w:val="24"/>
+                <w:szCs w:val="24"/>
+              </w:rPr>
+            </w:pPr>
+            <w:r>
+              <w:rPr>
+                <w:rFonts w:eastAsia="Calibri"/>
+                <w:sz w:val="24"/>
+                <w:szCs w:val="24"/>
+              </w:rPr>
+              <w:t>Ninguna</w:t>
+            </w:r>
+          </w:p>
+        </w:tc>
+      </w:tr>
+      <w:tr>
+        <w:tc>
+          <w:tcPr>
+            <w:tcW w:w="5395" w:type="dxa"/>
+          </w:tcPr>
+          <w:p>
+            <w:pPr>
+              <w:jc w:val="both"/>
+              <w:rPr>
+                <w:rFonts w:eastAsia="Calibri"/>
+                <w:sz w:val="24"/>
+                <w:szCs w:val="24"/>
+              </w:rPr>
+            </w:pPr>
+            <w:r>
+              <w:rPr>
+                <w:rFonts w:eastAsia="Calibri"/>
+                <w:sz w:val="24"/>
+                <w:szCs w:val="24"/>
+              </w:rPr>
+              <w:t>Resultado:</w:t>
+            </w:r>
+          </w:p>
+        </w:tc>
+        <w:tc>
+          <w:tcPr>
+            <w:tcW w:w="5395" w:type="dxa"/>
+          </w:tcPr>
+          <w:p>
+            <w:pPr>
+              <w:jc w:val="both"/>
+              <w:rPr>
+                <w:rFonts w:eastAsia="Calibri"/>
+                <w:sz w:val="24"/>
+                <w:szCs w:val="24"/>
+              </w:rPr>
+            </w:pPr>
+            <w:r>
+              <w:rPr>
+                <w:rFonts w:eastAsia="Calibri"/>
+                <w:sz w:val="24"/>
+                <w:szCs w:val="24"/>
+              </w:rPr>
+              <w:t>Se muestra la pista al usuario abriendo una casilla mayor a 0</w:t>
+            </w:r>
+          </w:p>
+        </w:tc>
+      </w:tr>
+    </w:tbl>
+    <w:p>
+      <w:pPr>
+        <w:jc w:val="both"/>
+        <w:rPr>
+          <w:rFonts w:eastAsia="Calibri"/>
+          <w:sz w:val="24"/>
+          <w:szCs w:val="24"/>
+        </w:rPr>
+      </w:pPr>
+    </w:p>
+    <w:tbl>
+      <w:tblPr>
+        <w:tblStyle w:val="Tablaconcuadrcula"/>
+        <w:tblW w:w="0" w:type="auto"/>
+        <w:tblLook w:val="04A0" w:firstRow="1" w:lastRow="0" w:firstColumn="1" w:lastColumn="0" w:noHBand="0" w:noVBand="1"/>
+      </w:tblPr>
+      <w:tblGrid>
+        <w:gridCol w:w="5395"/>
+        <w:gridCol w:w="5395"/>
+      </w:tblGrid>
+      <w:tr>
+        <w:tc>
+          <w:tcPr>
+            <w:tcW w:w="5395" w:type="dxa"/>
+          </w:tcPr>
+          <w:p>
+            <w:pPr>
+              <w:jc w:val="both"/>
+              <w:rPr>
+                <w:rFonts w:eastAsia="Calibri"/>
+                <w:sz w:val="24"/>
+                <w:szCs w:val="24"/>
+              </w:rPr>
+            </w:pPr>
+            <w:r>
+              <w:rPr>
+                <w:rFonts w:eastAsia="Calibri"/>
+                <w:sz w:val="24"/>
+                <w:szCs w:val="24"/>
+              </w:rPr>
+              <w:t>Nombre:</w:t>
+            </w:r>
+          </w:p>
+        </w:tc>
+        <w:tc>
+          <w:tcPr>
+            <w:tcW w:w="5395" w:type="dxa"/>
+          </w:tcPr>
+          <w:p>
+            <w:pPr>
+              <w:jc w:val="both"/>
+              <w:rPr>
+                <w:rFonts w:eastAsia="Calibri"/>
+                <w:sz w:val="24"/>
+                <w:szCs w:val="24"/>
+              </w:rPr>
+            </w:pPr>
+            <w:r>
+              <w:rPr>
+                <w:rFonts w:eastAsia="Calibri"/>
+                <w:sz w:val="24"/>
+                <w:szCs w:val="24"/>
+              </w:rPr>
+              <w:t>RNF1 Marcar una casilla como mina</w:t>
+            </w:r>
+          </w:p>
+        </w:tc>
+      </w:tr>
+      <w:tr>
+        <w:tc>
+          <w:tcPr>
+            <w:tcW w:w="5395" w:type="dxa"/>
+          </w:tcPr>
+          <w:p>
+            <w:pPr>
+              <w:jc w:val="both"/>
+              <w:rPr>
+                <w:rFonts w:eastAsia="Calibri"/>
+                <w:sz w:val="24"/>
+                <w:szCs w:val="24"/>
+              </w:rPr>
+            </w:pPr>
+            <w:r>
+              <w:rPr>
+                <w:rFonts w:eastAsia="Calibri"/>
+                <w:sz w:val="24"/>
+                <w:szCs w:val="24"/>
+              </w:rPr>
+              <w:t>Resumen:</w:t>
+            </w:r>
+          </w:p>
+        </w:tc>
+        <w:tc>
+          <w:tcPr>
+            <w:tcW w:w="5395" w:type="dxa"/>
+          </w:tcPr>
+          <w:p>
+            <w:pPr>
+              <w:jc w:val="both"/>
+              <w:rPr>
+                <w:rFonts w:eastAsia="Calibri"/>
+                <w:sz w:val="24"/>
+                <w:szCs w:val="24"/>
+              </w:rPr>
+            </w:pPr>
+            <w:r>
+              <w:rPr>
+                <w:rFonts w:eastAsia="Calibri"/>
+                <w:sz w:val="24"/>
+                <w:szCs w:val="24"/>
+              </w:rPr>
+              <w:t>Permitir marcar un botón como una casilla</w:t>
+            </w:r>
+          </w:p>
+        </w:tc>
+      </w:tr>
+      <w:tr>
+        <w:tc>
+          <w:tcPr>
+            <w:tcW w:w="5395" w:type="dxa"/>
+          </w:tcPr>
+          <w:p>
+            <w:pPr>
+              <w:jc w:val="both"/>
+              <w:rPr>
+                <w:rFonts w:eastAsia="Calibri"/>
+                <w:sz w:val="24"/>
+                <w:szCs w:val="24"/>
+              </w:rPr>
+            </w:pPr>
+            <w:r>
+              <w:rPr>
+                <w:rFonts w:eastAsia="Calibri"/>
+                <w:sz w:val="24"/>
+                <w:szCs w:val="24"/>
+              </w:rPr>
+              <w:t>Entradas:</w:t>
+            </w:r>
+          </w:p>
+        </w:tc>
+        <w:tc>
+          <w:tcPr>
+            <w:tcW w:w="5395" w:type="dxa"/>
+          </w:tcPr>
+          <w:p>
+            <w:pPr>
+              <w:jc w:val="both"/>
+              <w:rPr>
+                <w:rFonts w:eastAsia="Calibri"/>
+                <w:sz w:val="24"/>
+                <w:szCs w:val="24"/>
+              </w:rPr>
+            </w:pPr>
+            <w:r>
+              <w:rPr>
+                <w:rFonts w:eastAsia="Calibri"/>
+                <w:sz w:val="24"/>
+                <w:szCs w:val="24"/>
+              </w:rPr>
+              <w:t>Ninguna</w:t>
+            </w:r>
+          </w:p>
+        </w:tc>
+      </w:tr>
+      <w:tr>
+        <w:tc>
+          <w:tcPr>
+            <w:tcW w:w="5395" w:type="dxa"/>
+          </w:tcPr>
+          <w:p>
+            <w:pPr>
+              <w:jc w:val="both"/>
+              <w:rPr>
+                <w:rFonts w:eastAsia="Calibri"/>
+                <w:sz w:val="24"/>
+                <w:szCs w:val="24"/>
+              </w:rPr>
+            </w:pPr>
+            <w:r>
+              <w:rPr>
+                <w:rFonts w:eastAsia="Calibri"/>
+                <w:sz w:val="24"/>
+                <w:szCs w:val="24"/>
+              </w:rPr>
+              <w:t>Resultado:</w:t>
+            </w:r>
+          </w:p>
+        </w:tc>
+        <w:tc>
+          <w:tcPr>
+            <w:tcW w:w="5395" w:type="dxa"/>
+          </w:tcPr>
+          <w:p>
+            <w:pPr>
+              <w:jc w:val="both"/>
+              <w:rPr>
+                <w:rFonts w:eastAsia="Calibri"/>
+                <w:sz w:val="24"/>
+                <w:szCs w:val="24"/>
+              </w:rPr>
+            </w:pPr>
+            <w:r>
+              <w:rPr>
+                <w:rFonts w:eastAsia="Calibri"/>
+                <w:sz w:val="24"/>
+                <w:szCs w:val="24"/>
+              </w:rPr>
+              <w:t>Marca el botón como una casilla</w:t>
+            </w:r>
+          </w:p>
+        </w:tc>
+      </w:tr>
+    </w:tbl>
+    <w:p>
+      <w:pPr>
+        <w:jc w:val="both"/>
+        <w:rPr>
+          <w:rFonts w:eastAsia="Calibri"/>
+          <w:sz w:val="24"/>
+          <w:szCs w:val="24"/>
+        </w:rPr>
+      </w:pPr>
+    </w:p>
+    <w:tbl>
+      <w:tblPr>
+        <w:tblStyle w:val="Tablaconcuadrcula"/>
+        <w:tblW w:w="0" w:type="auto"/>
+        <w:tblLook w:val="04A0" w:firstRow="1" w:lastRow="0" w:firstColumn="1" w:lastColumn="0" w:noHBand="0" w:noVBand="1"/>
+      </w:tblPr>
+      <w:tblGrid>
+        <w:gridCol w:w="5395"/>
+        <w:gridCol w:w="5395"/>
+      </w:tblGrid>
+      <w:tr>
+        <w:tc>
+          <w:tcPr>
+            <w:tcW w:w="5395" w:type="dxa"/>
+          </w:tcPr>
+          <w:p>
+            <w:pPr>
+              <w:jc w:val="both"/>
+              <w:rPr>
+                <w:rFonts w:eastAsia="Calibri"/>
+                <w:sz w:val="24"/>
+                <w:szCs w:val="24"/>
+              </w:rPr>
+            </w:pPr>
+            <w:r>
+              <w:rPr>
+                <w:rFonts w:eastAsia="Calibri"/>
+                <w:sz w:val="24"/>
+                <w:szCs w:val="24"/>
+              </w:rPr>
+              <w:t>Nombre:</w:t>
+            </w:r>
+          </w:p>
+        </w:tc>
+        <w:tc>
+          <w:tcPr>
+            <w:tcW w:w="5395" w:type="dxa"/>
+          </w:tcPr>
+          <w:p>
+            <w:pPr>
+              <w:jc w:val="both"/>
+              <w:rPr>
+                <w:rFonts w:eastAsia="Calibri"/>
+                <w:sz w:val="24"/>
+                <w:szCs w:val="24"/>
+              </w:rPr>
+            </w:pPr>
+            <w:r>
+              <w:rPr>
+                <w:rFonts w:eastAsia="Calibri"/>
+                <w:sz w:val="24"/>
+                <w:szCs w:val="24"/>
+              </w:rPr>
+              <w:t>RNF2 Crear un tablero dependiendo del nivel de usuario</w:t>
+            </w:r>
+          </w:p>
+        </w:tc>
+      </w:tr>
+      <w:tr>
+        <w:tc>
+          <w:tcPr>
+            <w:tcW w:w="5395" w:type="dxa"/>
+          </w:tcPr>
+          <w:p>
+            <w:pPr>
+              <w:jc w:val="both"/>
+              <w:rPr>
+                <w:rFonts w:eastAsia="Calibri"/>
+                <w:sz w:val="24"/>
+                <w:szCs w:val="24"/>
+              </w:rPr>
+            </w:pPr>
+            <w:r>
+              <w:rPr>
+                <w:rFonts w:eastAsia="Calibri"/>
+                <w:sz w:val="24"/>
+                <w:szCs w:val="24"/>
+              </w:rPr>
+              <w:t>Resumen:</w:t>
+            </w:r>
+          </w:p>
+        </w:tc>
+        <w:tc>
+          <w:tcPr>
+            <w:tcW w:w="5395" w:type="dxa"/>
+          </w:tcPr>
+          <w:p>
+            <w:pPr>
+              <w:jc w:val="both"/>
+              <w:rPr>
+                <w:rFonts w:eastAsia="Calibri"/>
+                <w:sz w:val="24"/>
+                <w:szCs w:val="24"/>
+              </w:rPr>
+            </w:pPr>
+            <w:r>
+              <w:rPr>
+                <w:rFonts w:eastAsia="Calibri"/>
+                <w:sz w:val="24"/>
+                <w:szCs w:val="24"/>
+              </w:rPr>
+              <w:t xml:space="preserve">Permitir crear un tablero dentro de un </w:t>
+            </w:r>
+            <w:proofErr w:type="spellStart"/>
+            <w:r>
+              <w:rPr>
+                <w:rFonts w:eastAsia="Calibri"/>
+                <w:sz w:val="24"/>
+                <w:szCs w:val="24"/>
+              </w:rPr>
+              <w:t>gridPane</w:t>
+            </w:r>
+            <w:proofErr w:type="spellEnd"/>
+            <w:r>
+              <w:rPr>
+                <w:rFonts w:eastAsia="Calibri"/>
+                <w:sz w:val="24"/>
+                <w:szCs w:val="24"/>
+              </w:rPr>
+              <w:t xml:space="preserve"> dado que el usuario presiona un botón del nivel</w:t>
+            </w:r>
+          </w:p>
+        </w:tc>
+      </w:tr>
+      <w:tr>
+        <w:tc>
+          <w:tcPr>
+            <w:tcW w:w="5395" w:type="dxa"/>
+          </w:tcPr>
+          <w:p>
+            <w:pPr>
+              <w:jc w:val="both"/>
+              <w:rPr>
+                <w:rFonts w:eastAsia="Calibri"/>
+                <w:sz w:val="24"/>
+                <w:szCs w:val="24"/>
+              </w:rPr>
+            </w:pPr>
+            <w:r>
+              <w:rPr>
+                <w:rFonts w:eastAsia="Calibri"/>
+                <w:sz w:val="24"/>
+                <w:szCs w:val="24"/>
+              </w:rPr>
+              <w:t>Entradas:</w:t>
+            </w:r>
+          </w:p>
+        </w:tc>
+        <w:tc>
+          <w:tcPr>
+            <w:tcW w:w="5395" w:type="dxa"/>
+          </w:tcPr>
+          <w:p>
+            <w:pPr>
+              <w:jc w:val="both"/>
+              <w:rPr>
+                <w:rFonts w:eastAsia="Calibri"/>
+                <w:sz w:val="24"/>
+                <w:szCs w:val="24"/>
+              </w:rPr>
+            </w:pPr>
+            <w:r>
+              <w:rPr>
+                <w:rFonts w:eastAsia="Calibri"/>
+                <w:sz w:val="24"/>
+                <w:szCs w:val="24"/>
+              </w:rPr>
+              <w:t>Ninguna</w:t>
+            </w:r>
+          </w:p>
+        </w:tc>
+      </w:tr>
+      <w:tr>
+        <w:tc>
+          <w:tcPr>
+            <w:tcW w:w="5395" w:type="dxa"/>
+          </w:tcPr>
+          <w:p>
+            <w:pPr>
+              <w:jc w:val="both"/>
+              <w:rPr>
+                <w:rFonts w:eastAsia="Calibri"/>
+                <w:sz w:val="24"/>
+                <w:szCs w:val="24"/>
+              </w:rPr>
+            </w:pPr>
+            <w:r>
+              <w:rPr>
+                <w:rFonts w:eastAsia="Calibri"/>
+                <w:sz w:val="24"/>
+                <w:szCs w:val="24"/>
+              </w:rPr>
+              <w:t>Resultado:</w:t>
+            </w:r>
+          </w:p>
+        </w:tc>
+        <w:tc>
+          <w:tcPr>
+            <w:tcW w:w="5395" w:type="dxa"/>
+          </w:tcPr>
+          <w:p>
+            <w:pPr>
+              <w:jc w:val="both"/>
+              <w:rPr>
+                <w:rFonts w:eastAsia="Calibri"/>
+                <w:sz w:val="24"/>
+                <w:szCs w:val="24"/>
+              </w:rPr>
+            </w:pPr>
+            <w:r>
+              <w:rPr>
+                <w:rFonts w:eastAsia="Calibri"/>
+                <w:sz w:val="24"/>
+                <w:szCs w:val="24"/>
+              </w:rPr>
+              <w:t xml:space="preserve">Se crea el </w:t>
+            </w:r>
+            <w:proofErr w:type="spellStart"/>
+            <w:r>
+              <w:rPr>
+                <w:rFonts w:eastAsia="Calibri"/>
+                <w:sz w:val="24"/>
+                <w:szCs w:val="24"/>
+              </w:rPr>
+              <w:t>gridPane</w:t>
+            </w:r>
+            <w:proofErr w:type="spellEnd"/>
+            <w:r>
+              <w:rPr>
+                <w:rFonts w:eastAsia="Calibri"/>
+                <w:sz w:val="24"/>
+                <w:szCs w:val="24"/>
+              </w:rPr>
+              <w:t xml:space="preserve"> dependiendo del nivel en el que este.</w:t>
+            </w:r>
+          </w:p>
+        </w:tc>
+      </w:tr>
+    </w:tbl>
+    <w:p>
+      <w:pPr>
+        <w:jc w:val="both"/>
+        <w:rPr>
+          <w:rFonts w:eastAsia="Calibri"/>
+          <w:sz w:val="24"/>
+          <w:szCs w:val="24"/>
+        </w:rPr>
+      </w:pPr>
+    </w:p>
+    <w:tbl>
+      <w:tblPr>
+        <w:tblStyle w:val="Tablaconcuadrcula"/>
+        <w:tblW w:w="0" w:type="auto"/>
+        <w:tblLook w:val="04A0" w:firstRow="1" w:lastRow="0" w:firstColumn="1" w:lastColumn="0" w:noHBand="0" w:noVBand="1"/>
+      </w:tblPr>
+      <w:tblGrid>
+        <w:gridCol w:w="5395"/>
+        <w:gridCol w:w="5395"/>
+      </w:tblGrid>
+      <w:tr>
+        <w:tc>
+          <w:tcPr>
+            <w:tcW w:w="5395" w:type="dxa"/>
+          </w:tcPr>
+          <w:p>
+            <w:pPr>
+              <w:jc w:val="both"/>
+              <w:rPr>
+                <w:rFonts w:eastAsia="Calibri"/>
+                <w:sz w:val="24"/>
+                <w:szCs w:val="24"/>
+              </w:rPr>
+            </w:pPr>
+            <w:r>
+              <w:rPr>
+                <w:rFonts w:eastAsia="Calibri"/>
+                <w:sz w:val="24"/>
+                <w:szCs w:val="24"/>
+              </w:rPr>
+              <w:t>Nombre:</w:t>
+            </w:r>
+          </w:p>
+        </w:tc>
+        <w:tc>
+          <w:tcPr>
+            <w:tcW w:w="5395" w:type="dxa"/>
+          </w:tcPr>
+          <w:p>
+            <w:pPr>
+              <w:jc w:val="both"/>
+              <w:rPr>
+                <w:rFonts w:eastAsia="Calibri"/>
+                <w:sz w:val="24"/>
+                <w:szCs w:val="24"/>
+              </w:rPr>
+            </w:pPr>
+            <w:r>
+              <w:rPr>
+                <w:rFonts w:eastAsia="Calibri"/>
+                <w:sz w:val="24"/>
+                <w:szCs w:val="24"/>
+              </w:rPr>
+              <w:t xml:space="preserve">RNF3 Dar </w:t>
+            </w:r>
+            <w:proofErr w:type="spellStart"/>
+            <w:r>
+              <w:rPr>
+                <w:rFonts w:eastAsia="Calibri"/>
+                <w:sz w:val="24"/>
+                <w:szCs w:val="24"/>
+              </w:rPr>
+              <w:t>click</w:t>
+            </w:r>
+            <w:proofErr w:type="spellEnd"/>
+            <w:r>
+              <w:rPr>
+                <w:rFonts w:eastAsia="Calibri"/>
+                <w:sz w:val="24"/>
+                <w:szCs w:val="24"/>
+              </w:rPr>
+              <w:t xml:space="preserve"> en un botón del </w:t>
+            </w:r>
+            <w:proofErr w:type="spellStart"/>
+            <w:r>
+              <w:rPr>
+                <w:rFonts w:eastAsia="Calibri"/>
+                <w:sz w:val="24"/>
+                <w:szCs w:val="24"/>
+              </w:rPr>
+              <w:t>gridPane</w:t>
+            </w:r>
+            <w:proofErr w:type="spellEnd"/>
+            <w:r>
+              <w:rPr>
+                <w:rFonts w:eastAsia="Calibri"/>
+                <w:sz w:val="24"/>
+                <w:szCs w:val="24"/>
+              </w:rPr>
+              <w:t xml:space="preserve"> y mostrar de nuevo el estado del tablero</w:t>
+            </w:r>
+          </w:p>
+        </w:tc>
+      </w:tr>
+      <w:tr>
+        <w:tc>
+          <w:tcPr>
+            <w:tcW w:w="5395" w:type="dxa"/>
+          </w:tcPr>
+          <w:p>
+            <w:pPr>
+              <w:jc w:val="both"/>
+              <w:rPr>
+                <w:rFonts w:eastAsia="Calibri"/>
+                <w:sz w:val="24"/>
+                <w:szCs w:val="24"/>
+              </w:rPr>
+            </w:pPr>
+            <w:r>
+              <w:rPr>
+                <w:rFonts w:eastAsia="Calibri"/>
+                <w:sz w:val="24"/>
+                <w:szCs w:val="24"/>
+              </w:rPr>
+              <w:t>Resumen:</w:t>
+            </w:r>
+          </w:p>
+        </w:tc>
+        <w:tc>
+          <w:tcPr>
+            <w:tcW w:w="5395" w:type="dxa"/>
+          </w:tcPr>
+          <w:p>
+            <w:pPr>
+              <w:jc w:val="both"/>
+              <w:rPr>
+                <w:rFonts w:eastAsia="Calibri"/>
+                <w:sz w:val="24"/>
+                <w:szCs w:val="24"/>
+              </w:rPr>
+            </w:pPr>
+            <w:r>
+              <w:rPr>
+                <w:rFonts w:eastAsia="Calibri"/>
+                <w:sz w:val="24"/>
+                <w:szCs w:val="24"/>
+              </w:rPr>
+              <w:t xml:space="preserve">Permitir mostrar el valor de una casilla del </w:t>
+            </w:r>
+            <w:proofErr w:type="spellStart"/>
+            <w:r>
+              <w:rPr>
+                <w:rFonts w:eastAsia="Calibri"/>
+                <w:sz w:val="24"/>
+                <w:szCs w:val="24"/>
+              </w:rPr>
+              <w:t>gridPane</w:t>
+            </w:r>
+            <w:proofErr w:type="spellEnd"/>
+            <w:r>
+              <w:rPr>
+                <w:rFonts w:eastAsia="Calibri"/>
+                <w:sz w:val="24"/>
+                <w:szCs w:val="24"/>
+              </w:rPr>
+              <w:t xml:space="preserve"> para que el usuario sepa la posición o el numero en donde esta</w:t>
+            </w:r>
+          </w:p>
+        </w:tc>
+      </w:tr>
+      <w:tr>
+        <w:tc>
+          <w:tcPr>
+            <w:tcW w:w="5395" w:type="dxa"/>
+          </w:tcPr>
+          <w:p>
+            <w:pPr>
+              <w:jc w:val="both"/>
+              <w:rPr>
+                <w:rFonts w:eastAsia="Calibri"/>
+                <w:sz w:val="24"/>
+                <w:szCs w:val="24"/>
+              </w:rPr>
+            </w:pPr>
+            <w:r>
+              <w:rPr>
+                <w:rFonts w:eastAsia="Calibri"/>
+                <w:sz w:val="24"/>
+                <w:szCs w:val="24"/>
+              </w:rPr>
+              <w:t>Entradas:</w:t>
+            </w:r>
+          </w:p>
+        </w:tc>
+        <w:tc>
+          <w:tcPr>
+            <w:tcW w:w="5395" w:type="dxa"/>
+          </w:tcPr>
+          <w:p>
+            <w:pPr>
+              <w:jc w:val="both"/>
+              <w:rPr>
+                <w:rFonts w:eastAsia="Calibri"/>
+                <w:sz w:val="24"/>
+                <w:szCs w:val="24"/>
+              </w:rPr>
+            </w:pPr>
+            <w:r>
+              <w:rPr>
+                <w:rFonts w:eastAsia="Calibri"/>
+                <w:sz w:val="24"/>
+                <w:szCs w:val="24"/>
+              </w:rPr>
+              <w:t>Ninguna</w:t>
+            </w:r>
+          </w:p>
+        </w:tc>
+      </w:tr>
+      <w:tr>
+        <w:tc>
+          <w:tcPr>
+            <w:tcW w:w="5395" w:type="dxa"/>
+          </w:tcPr>
+          <w:p>
+            <w:pPr>
+              <w:jc w:val="both"/>
+              <w:rPr>
+                <w:rFonts w:eastAsia="Calibri"/>
+                <w:sz w:val="24"/>
+                <w:szCs w:val="24"/>
+              </w:rPr>
+            </w:pPr>
+            <w:r>
+              <w:rPr>
+                <w:rFonts w:eastAsia="Calibri"/>
+                <w:sz w:val="24"/>
+                <w:szCs w:val="24"/>
+              </w:rPr>
+              <w:t>Resultado:</w:t>
+            </w:r>
+          </w:p>
+        </w:tc>
+        <w:tc>
+          <w:tcPr>
+            <w:tcW w:w="5395" w:type="dxa"/>
+          </w:tcPr>
+          <w:p>
+            <w:pPr>
+              <w:jc w:val="both"/>
+              <w:rPr>
+                <w:rFonts w:eastAsia="Calibri"/>
+                <w:sz w:val="24"/>
+                <w:szCs w:val="24"/>
+              </w:rPr>
+            </w:pPr>
+            <w:r>
+              <w:rPr>
+                <w:rFonts w:eastAsia="Calibri"/>
+                <w:sz w:val="24"/>
+                <w:szCs w:val="24"/>
+              </w:rPr>
+              <w:t>Muestra el valor de la casilla</w:t>
+            </w:r>
           </w:p>
         </w:tc>
       </w:tr>
@@ -2263,9 +3490,9 @@
         <w:tblLook w:val="04A0" w:firstRow="1" w:lastRow="0" w:firstColumn="1" w:lastColumn="0" w:noHBand="0" w:noVBand="1"/>
       </w:tblPr>
       <w:tblGrid>
-        <w:gridCol w:w="3596"/>
-        <w:gridCol w:w="3597"/>
-        <w:gridCol w:w="3597"/>
+        <w:gridCol w:w="3470"/>
+        <w:gridCol w:w="3490"/>
+        <w:gridCol w:w="3830"/>
       </w:tblGrid>
       <w:tr>
         <w:tc>
@@ -2294,6 +3521,16 @@
               </w:rPr>
               <w:t>RF</w:t>
             </w:r>
+            <w:r>
+              <w:rPr>
+                <w:rFonts w:eastAsia="Calibri"/>
+                <w:b/>
+                <w:bCs/>
+                <w:sz w:val="24"/>
+                <w:szCs w:val="24"/>
+              </w:rPr>
+              <w:t xml:space="preserve"> y RNF</w:t>
+            </w:r>
           </w:p>
         </w:tc>
         <w:tc>
@@ -2473,19 +3710,19 @@
                 <w:szCs w:val="24"/>
                 <w:shd w:val="clear" w:color="auto" w:fill="D4D4D4"/>
               </w:rPr>
-              <w:t xml:space="preserve"> inicializarPartida();</w:t>
-            </w:r>
-          </w:p>
-          <w:p>
-            <w:pPr>
-              <w:jc w:val="both"/>
+              <w:t xml:space="preserve"> </w:t>
+            </w:r>
+            <w:proofErr w:type="spellStart"/>
+            <w:r>
               <w:rPr>
                 <w:color w:val="000000"/>
                 <w:sz w:val="24"/>
                 <w:szCs w:val="24"/>
                 <w:shd w:val="clear" w:color="auto" w:fill="D4D4D4"/>
               </w:rPr>
-            </w:pPr>
+              <w:t>inicializarPartida</w:t>
+            </w:r>
+            <w:proofErr w:type="spellEnd"/>
             <w:r>
               <w:rPr>
                 <w:color w:val="000000"/>
@@ -2493,7 +3730,47 @@
                 <w:szCs w:val="24"/>
                 <w:shd w:val="clear" w:color="auto" w:fill="D4D4D4"/>
               </w:rPr>
-              <w:t>+Buscaminas(int)</w:t>
+              <w:t>();</w:t>
+            </w:r>
+          </w:p>
+          <w:p>
+            <w:pPr>
+              <w:jc w:val="both"/>
+              <w:rPr>
+                <w:color w:val="000000"/>
+                <w:sz w:val="24"/>
+                <w:szCs w:val="24"/>
+                <w:shd w:val="clear" w:color="auto" w:fill="D4D4D4"/>
+              </w:rPr>
+            </w:pPr>
+            <w:r>
+              <w:rPr>
+                <w:color w:val="000000"/>
+                <w:sz w:val="24"/>
+                <w:szCs w:val="24"/>
+                <w:shd w:val="clear" w:color="auto" w:fill="D4D4D4"/>
+              </w:rPr>
+              <w:t>+Buscaminas(</w:t>
+            </w:r>
+            <w:proofErr w:type="spellStart"/>
+            <w:r>
+              <w:rPr>
+                <w:color w:val="000000"/>
+                <w:sz w:val="24"/>
+                <w:szCs w:val="24"/>
+                <w:shd w:val="clear" w:color="auto" w:fill="D4D4D4"/>
+              </w:rPr>
+              <w:t>int</w:t>
+            </w:r>
+            <w:proofErr w:type="spellEnd"/>
+            <w:r>
+              <w:rPr>
+                <w:color w:val="000000"/>
+                <w:sz w:val="24"/>
+                <w:szCs w:val="24"/>
+                <w:shd w:val="clear" w:color="auto" w:fill="D4D4D4"/>
+              </w:rPr>
+              <w:t>)</w:t>
             </w:r>
           </w:p>
           <w:p>
@@ -2545,6 +3822,7 @@
                 <w:szCs w:val="24"/>
               </w:rPr>
             </w:pPr>
+            <w:proofErr w:type="spellStart"/>
             <w:r>
               <w:rPr>
                 <w:rFonts w:eastAsia="Calibri"/>
@@ -2553,6 +3831,7 @@
               </w:rPr>
               <w:t>Menu</w:t>
             </w:r>
+            <w:proofErr w:type="spellEnd"/>
           </w:p>
           <w:p>
             <w:pPr>
@@ -2607,23 +3886,73 @@
                 <w:sz w:val="24"/>
                 <w:szCs w:val="24"/>
               </w:rPr>
-              <w:t>+mostrarTablero():void</w:t>
-            </w:r>
-          </w:p>
-          <w:p>
-            <w:pPr>
-              <w:rPr>
-                <w:sz w:val="24"/>
-                <w:szCs w:val="24"/>
-              </w:rPr>
-            </w:pPr>
-            <w:r>
-              <w:rPr>
-                <w:sz w:val="24"/>
-                <w:szCs w:val="24"/>
-              </w:rPr>
-              <w:t>+mostrarTablero():void</w:t>
-            </w:r>
+              <w:t>+</w:t>
+            </w:r>
+            <w:proofErr w:type="spellStart"/>
+            <w:r>
+              <w:rPr>
+                <w:sz w:val="24"/>
+                <w:szCs w:val="24"/>
+              </w:rPr>
+              <w:t>mostrarTablero</w:t>
+            </w:r>
+            <w:proofErr w:type="spellEnd"/>
+            <w:r>
+              <w:rPr>
+                <w:sz w:val="24"/>
+                <w:szCs w:val="24"/>
+              </w:rPr>
+              <w:t>():</w:t>
+            </w:r>
+            <w:proofErr w:type="spellStart"/>
+            <w:r>
+              <w:rPr>
+                <w:sz w:val="24"/>
+                <w:szCs w:val="24"/>
+              </w:rPr>
+              <w:t>void</w:t>
+            </w:r>
+            <w:proofErr w:type="spellEnd"/>
+          </w:p>
+          <w:p>
+            <w:pPr>
+              <w:rPr>
+                <w:sz w:val="24"/>
+                <w:szCs w:val="24"/>
+              </w:rPr>
+            </w:pPr>
+            <w:r>
+              <w:rPr>
+                <w:sz w:val="24"/>
+                <w:szCs w:val="24"/>
+              </w:rPr>
+              <w:t>+</w:t>
+            </w:r>
+            <w:proofErr w:type="spellStart"/>
+            <w:r>
+              <w:rPr>
+                <w:sz w:val="24"/>
+                <w:szCs w:val="24"/>
+              </w:rPr>
+              <w:t>mostrarTablero</w:t>
+            </w:r>
+            <w:proofErr w:type="spellEnd"/>
+            <w:r>
+              <w:rPr>
+                <w:sz w:val="24"/>
+                <w:szCs w:val="24"/>
+              </w:rPr>
+              <w:t>():</w:t>
+            </w:r>
+            <w:proofErr w:type="spellStart"/>
+            <w:r>
+              <w:rPr>
+                <w:sz w:val="24"/>
+                <w:szCs w:val="24"/>
+              </w:rPr>
+              <w:t>void</w:t>
+            </w:r>
+            <w:proofErr w:type="spellEnd"/>
           </w:p>
           <w:p>
             <w:pPr>
@@ -2639,7 +3968,27 @@
                 <w:szCs w:val="24"/>
                 <w:shd w:val="clear" w:color="auto" w:fill="D4D4D4"/>
               </w:rPr>
-              <w:t>+mostrarValorCasilla();</w:t>
+              <w:t>+</w:t>
+            </w:r>
+            <w:proofErr w:type="spellStart"/>
+            <w:r>
+              <w:rPr>
+                <w:color w:val="000000"/>
+                <w:sz w:val="24"/>
+                <w:szCs w:val="24"/>
+                <w:shd w:val="clear" w:color="auto" w:fill="D4D4D4"/>
+              </w:rPr>
+              <w:t>mostrarValorCasilla</w:t>
+            </w:r>
+            <w:proofErr w:type="spellEnd"/>
+            <w:r>
+              <w:rPr>
+                <w:color w:val="000000"/>
+                <w:sz w:val="24"/>
+                <w:szCs w:val="24"/>
+                <w:shd w:val="clear" w:color="auto" w:fill="D4D4D4"/>
+              </w:rPr>
+              <w:t>();</w:t>
             </w:r>
           </w:p>
           <w:p>
@@ -2690,6 +4039,7 @@
                 <w:szCs w:val="24"/>
               </w:rPr>
             </w:pPr>
+            <w:proofErr w:type="spellStart"/>
             <w:r>
               <w:rPr>
                 <w:rFonts w:eastAsia="Calibri"/>
@@ -2698,22 +4048,22 @@
               </w:rPr>
               <w:t>Menu</w:t>
             </w:r>
-          </w:p>
-          <w:p>
-            <w:pPr>
-              <w:rPr>
-                <w:rFonts w:eastAsia="Calibri"/>
-                <w:sz w:val="24"/>
-                <w:szCs w:val="24"/>
-              </w:rPr>
-            </w:pPr>
-            <w:r>
-              <w:rPr>
-                <w:rFonts w:eastAsia="Calibri"/>
-                <w:sz w:val="24"/>
-                <w:szCs w:val="24"/>
-              </w:rPr>
-              <w:lastRenderedPageBreak/>
+            <w:proofErr w:type="spellEnd"/>
+          </w:p>
+          <w:p>
+            <w:pPr>
+              <w:rPr>
+                <w:rFonts w:eastAsia="Calibri"/>
+                <w:sz w:val="24"/>
+                <w:szCs w:val="24"/>
+              </w:rPr>
+            </w:pPr>
+            <w:r>
+              <w:rPr>
+                <w:rFonts w:eastAsia="Calibri"/>
+                <w:sz w:val="24"/>
+                <w:szCs w:val="24"/>
+              </w:rPr>
               <w:t>Buscaminas</w:t>
             </w:r>
           </w:p>
@@ -2753,74 +4103,181 @@
                 <w:sz w:val="24"/>
                 <w:szCs w:val="24"/>
               </w:rPr>
-              <w:lastRenderedPageBreak/>
-              <w:t>+darPista():boolean</w:t>
-            </w:r>
-          </w:p>
-          <w:p>
-            <w:pPr>
-              <w:jc w:val="both"/>
-              <w:rPr>
-                <w:sz w:val="24"/>
-                <w:szCs w:val="24"/>
-              </w:rPr>
-            </w:pPr>
-            <w:r>
-              <w:rPr>
-                <w:sz w:val="24"/>
-                <w:szCs w:val="24"/>
-              </w:rPr>
-              <w:lastRenderedPageBreak/>
-              <w:t>+darValor():int</w:t>
-            </w:r>
-          </w:p>
-          <w:p>
-            <w:pPr>
-              <w:jc w:val="both"/>
-              <w:rPr>
-                <w:sz w:val="24"/>
-                <w:szCs w:val="24"/>
-              </w:rPr>
-            </w:pPr>
-            <w:r>
-              <w:rPr>
-                <w:sz w:val="24"/>
-                <w:szCs w:val="24"/>
-              </w:rPr>
-              <w:t>+darSeleccionada():boolean</w:t>
-            </w:r>
-          </w:p>
-          <w:p>
-            <w:pPr>
-              <w:jc w:val="both"/>
-              <w:rPr>
-                <w:sz w:val="24"/>
-                <w:szCs w:val="24"/>
-              </w:rPr>
-            </w:pPr>
-            <w:r>
-              <w:rPr>
-                <w:sz w:val="24"/>
-                <w:szCs w:val="24"/>
-              </w:rPr>
-              <w:t>+esMina():boolean</w:t>
-            </w:r>
-          </w:p>
-          <w:p>
-            <w:pPr>
-              <w:jc w:val="both"/>
-              <w:rPr>
-                <w:sz w:val="24"/>
-                <w:szCs w:val="24"/>
-              </w:rPr>
-            </w:pPr>
-            <w:r>
-              <w:rPr>
-                <w:sz w:val="24"/>
-                <w:szCs w:val="24"/>
-              </w:rPr>
-              <w:t>+destapar():void</w:t>
-            </w:r>
+              <w:t>+</w:t>
+            </w:r>
+            <w:proofErr w:type="spellStart"/>
+            <w:r>
+              <w:rPr>
+                <w:sz w:val="24"/>
+                <w:szCs w:val="24"/>
+              </w:rPr>
+              <w:t>darPista</w:t>
+            </w:r>
+            <w:proofErr w:type="spellEnd"/>
+            <w:r>
+              <w:rPr>
+                <w:sz w:val="24"/>
+                <w:szCs w:val="24"/>
+              </w:rPr>
+              <w:t>():</w:t>
+            </w:r>
+            <w:proofErr w:type="spellStart"/>
+            <w:r>
+              <w:rPr>
+                <w:sz w:val="24"/>
+                <w:szCs w:val="24"/>
+              </w:rPr>
+              <w:t>boolean</w:t>
+            </w:r>
+            <w:proofErr w:type="spellEnd"/>
+          </w:p>
+          <w:p>
+            <w:pPr>
+              <w:jc w:val="both"/>
+              <w:rPr>
+                <w:sz w:val="24"/>
+                <w:szCs w:val="24"/>
+              </w:rPr>
+            </w:pPr>
+            <w:r>
+              <w:rPr>
+                <w:sz w:val="24"/>
+                <w:szCs w:val="24"/>
+              </w:rPr>
+              <w:t>+</w:t>
+            </w:r>
+            <w:proofErr w:type="spellStart"/>
+            <w:r>
+              <w:rPr>
+                <w:sz w:val="24"/>
+                <w:szCs w:val="24"/>
+              </w:rPr>
+              <w:t>darValor</w:t>
+            </w:r>
+            <w:proofErr w:type="spellEnd"/>
+            <w:r>
+              <w:rPr>
+                <w:sz w:val="24"/>
+                <w:szCs w:val="24"/>
+              </w:rPr>
+              <w:t>():</w:t>
+            </w:r>
+            <w:proofErr w:type="spellStart"/>
+            <w:r>
+              <w:rPr>
+                <w:sz w:val="24"/>
+                <w:szCs w:val="24"/>
+              </w:rPr>
+              <w:t>int</w:t>
+            </w:r>
+            <w:proofErr w:type="spellEnd"/>
+          </w:p>
+          <w:p>
+            <w:pPr>
+              <w:jc w:val="both"/>
+              <w:rPr>
+                <w:sz w:val="24"/>
+                <w:szCs w:val="24"/>
+              </w:rPr>
+            </w:pPr>
+            <w:r>
+              <w:rPr>
+                <w:sz w:val="24"/>
+                <w:szCs w:val="24"/>
+              </w:rPr>
+              <w:t>+</w:t>
+            </w:r>
+            <w:proofErr w:type="spellStart"/>
+            <w:r>
+              <w:rPr>
+                <w:sz w:val="24"/>
+                <w:szCs w:val="24"/>
+              </w:rPr>
+              <w:t>darSeleccionada</w:t>
+            </w:r>
+            <w:proofErr w:type="spellEnd"/>
+            <w:r>
+              <w:rPr>
+                <w:sz w:val="24"/>
+                <w:szCs w:val="24"/>
+              </w:rPr>
+              <w:t>():</w:t>
+            </w:r>
+            <w:proofErr w:type="spellStart"/>
+            <w:r>
+              <w:rPr>
+                <w:sz w:val="24"/>
+                <w:szCs w:val="24"/>
+              </w:rPr>
+              <w:t>boolean</w:t>
+            </w:r>
+            <w:proofErr w:type="spellEnd"/>
+          </w:p>
+          <w:p>
+            <w:pPr>
+              <w:jc w:val="both"/>
+              <w:rPr>
+                <w:sz w:val="24"/>
+                <w:szCs w:val="24"/>
+              </w:rPr>
+            </w:pPr>
+            <w:r>
+              <w:rPr>
+                <w:sz w:val="24"/>
+                <w:szCs w:val="24"/>
+              </w:rPr>
+              <w:t>+</w:t>
+            </w:r>
+            <w:proofErr w:type="spellStart"/>
+            <w:r>
+              <w:rPr>
+                <w:sz w:val="24"/>
+                <w:szCs w:val="24"/>
+              </w:rPr>
+              <w:t>esMina</w:t>
+            </w:r>
+            <w:proofErr w:type="spellEnd"/>
+            <w:r>
+              <w:rPr>
+                <w:sz w:val="24"/>
+                <w:szCs w:val="24"/>
+              </w:rPr>
+              <w:t>():</w:t>
+            </w:r>
+            <w:proofErr w:type="spellStart"/>
+            <w:r>
+              <w:rPr>
+                <w:sz w:val="24"/>
+                <w:szCs w:val="24"/>
+              </w:rPr>
+              <w:t>boolean</w:t>
+            </w:r>
+            <w:proofErr w:type="spellEnd"/>
+          </w:p>
+          <w:p>
+            <w:pPr>
+              <w:jc w:val="both"/>
+              <w:rPr>
+                <w:sz w:val="24"/>
+                <w:szCs w:val="24"/>
+              </w:rPr>
+            </w:pPr>
+            <w:r>
+              <w:rPr>
+                <w:sz w:val="24"/>
+                <w:szCs w:val="24"/>
+              </w:rPr>
+              <w:t>+destapar():</w:t>
+            </w:r>
+            <w:proofErr w:type="spellStart"/>
+            <w:r>
+              <w:rPr>
+                <w:sz w:val="24"/>
+                <w:szCs w:val="24"/>
+              </w:rPr>
+              <w:t>void</w:t>
+            </w:r>
+            <w:proofErr w:type="spellEnd"/>
           </w:p>
           <w:p>
             <w:pPr>
@@ -2871,6 +4328,7 @@
                 <w:szCs w:val="24"/>
               </w:rPr>
             </w:pPr>
+            <w:proofErr w:type="spellStart"/>
             <w:r>
               <w:rPr>
                 <w:rFonts w:eastAsia="Calibri"/>
@@ -2879,6 +4337,7 @@
               </w:rPr>
               <w:t>Menu</w:t>
             </w:r>
+            <w:proofErr w:type="spellEnd"/>
           </w:p>
           <w:p>
             <w:pPr>
@@ -2951,8 +4410,36 @@
                 <w:sz w:val="24"/>
                 <w:szCs w:val="24"/>
               </w:rPr>
-              <w:t>+manejoJuego():void</w:t>
-            </w:r>
+              <w:t>+</w:t>
+            </w:r>
+            <w:proofErr w:type="spellStart"/>
+            <w:r>
+              <w:rPr>
+                <w:rFonts w:eastAsia="Calibri"/>
+                <w:sz w:val="24"/>
+                <w:szCs w:val="24"/>
+              </w:rPr>
+              <w:t>manejoJuego</w:t>
+            </w:r>
+            <w:proofErr w:type="spellEnd"/>
+            <w:r>
+              <w:rPr>
+                <w:rFonts w:eastAsia="Calibri"/>
+                <w:sz w:val="24"/>
+                <w:szCs w:val="24"/>
+              </w:rPr>
+              <w:t>():</w:t>
+            </w:r>
+            <w:proofErr w:type="spellStart"/>
+            <w:r>
+              <w:rPr>
+                <w:rFonts w:eastAsia="Calibri"/>
+                <w:sz w:val="24"/>
+                <w:szCs w:val="24"/>
+              </w:rPr>
+              <w:t>void</w:t>
+            </w:r>
+            <w:proofErr w:type="spellEnd"/>
           </w:p>
         </w:tc>
       </w:tr>
@@ -2992,6 +4479,7 @@
                 <w:szCs w:val="24"/>
               </w:rPr>
             </w:pPr>
+            <w:proofErr w:type="spellStart"/>
             <w:r>
               <w:rPr>
                 <w:rFonts w:eastAsia="Calibri"/>
@@ -3000,6 +4488,7 @@
               </w:rPr>
               <w:t>Menu</w:t>
             </w:r>
+            <w:proofErr w:type="spellEnd"/>
           </w:p>
           <w:p>
             <w:pPr>
@@ -3053,98 +4542,241 @@
                 <w:sz w:val="24"/>
                 <w:szCs w:val="24"/>
               </w:rPr>
-              <w:t>+abrirCasilla():boolean</w:t>
-            </w:r>
-          </w:p>
-          <w:p>
-            <w:pPr>
-              <w:rPr>
-                <w:sz w:val="24"/>
-                <w:szCs w:val="24"/>
-              </w:rPr>
-            </w:pPr>
-            <w:r>
-              <w:rPr>
-                <w:sz w:val="24"/>
-                <w:szCs w:val="24"/>
-              </w:rPr>
-              <w:t>+darSeleccionada():boolean</w:t>
-            </w:r>
-          </w:p>
-          <w:p>
-            <w:pPr>
-              <w:rPr>
-                <w:sz w:val="24"/>
-                <w:szCs w:val="24"/>
-              </w:rPr>
-            </w:pPr>
-            <w:r>
-              <w:rPr>
-                <w:sz w:val="24"/>
-                <w:szCs w:val="24"/>
-              </w:rPr>
-              <w:t>+esMina():boolean</w:t>
-            </w:r>
-          </w:p>
-          <w:p>
-            <w:pPr>
-              <w:rPr>
-                <w:sz w:val="24"/>
-                <w:szCs w:val="24"/>
-              </w:rPr>
-            </w:pPr>
-            <w:r>
-              <w:rPr>
-                <w:sz w:val="24"/>
-                <w:szCs w:val="24"/>
-              </w:rPr>
-              <w:t>+destapar():void</w:t>
-            </w:r>
-          </w:p>
-          <w:p>
-            <w:pPr>
-              <w:rPr>
-                <w:sz w:val="24"/>
-                <w:szCs w:val="24"/>
-              </w:rPr>
-            </w:pPr>
-            <w:r>
-              <w:rPr>
-                <w:sz w:val="24"/>
-                <w:szCs w:val="24"/>
-              </w:rPr>
-              <w:t>+darPerdio():boolean</w:t>
-            </w:r>
-          </w:p>
-          <w:p>
-            <w:pPr>
-              <w:rPr>
-                <w:sz w:val="24"/>
-                <w:szCs w:val="24"/>
-              </w:rPr>
-            </w:pPr>
-            <w:r>
-              <w:rPr>
-                <w:sz w:val="24"/>
-                <w:szCs w:val="24"/>
-              </w:rPr>
-              <w:t>+mostrarTablero():void</w:t>
-            </w:r>
-          </w:p>
-          <w:p>
-            <w:pPr>
-              <w:rPr>
-                <w:sz w:val="24"/>
-                <w:szCs w:val="24"/>
-              </w:rPr>
-            </w:pPr>
-            <w:r>
-              <w:rPr>
-                <w:sz w:val="24"/>
-                <w:szCs w:val="24"/>
-              </w:rPr>
-              <w:t>+gano():boolean</w:t>
-            </w:r>
+              <w:t>+</w:t>
+            </w:r>
+            <w:proofErr w:type="spellStart"/>
+            <w:r>
+              <w:rPr>
+                <w:sz w:val="24"/>
+                <w:szCs w:val="24"/>
+              </w:rPr>
+              <w:t>abrirCasilla</w:t>
+            </w:r>
+            <w:proofErr w:type="spellEnd"/>
+            <w:r>
+              <w:rPr>
+                <w:sz w:val="24"/>
+                <w:szCs w:val="24"/>
+              </w:rPr>
+              <w:t>():</w:t>
+            </w:r>
+            <w:proofErr w:type="spellStart"/>
+            <w:r>
+              <w:rPr>
+                <w:sz w:val="24"/>
+                <w:szCs w:val="24"/>
+              </w:rPr>
+              <w:t>boolean</w:t>
+            </w:r>
+            <w:proofErr w:type="spellEnd"/>
+          </w:p>
+          <w:p>
+            <w:pPr>
+              <w:rPr>
+                <w:sz w:val="24"/>
+                <w:szCs w:val="24"/>
+              </w:rPr>
+            </w:pPr>
+            <w:r>
+              <w:rPr>
+                <w:sz w:val="24"/>
+                <w:szCs w:val="24"/>
+              </w:rPr>
+              <w:t>+</w:t>
+            </w:r>
+            <w:proofErr w:type="spellStart"/>
+            <w:r>
+              <w:rPr>
+                <w:sz w:val="24"/>
+                <w:szCs w:val="24"/>
+              </w:rPr>
+              <w:t>darSeleccionada</w:t>
+            </w:r>
+            <w:proofErr w:type="spellEnd"/>
+            <w:r>
+              <w:rPr>
+                <w:sz w:val="24"/>
+                <w:szCs w:val="24"/>
+              </w:rPr>
+              <w:t>():</w:t>
+            </w:r>
+            <w:proofErr w:type="spellStart"/>
+            <w:r>
+              <w:rPr>
+                <w:sz w:val="24"/>
+                <w:szCs w:val="24"/>
+              </w:rPr>
+              <w:t>boolean</w:t>
+            </w:r>
+            <w:proofErr w:type="spellEnd"/>
+          </w:p>
+          <w:p>
+            <w:pPr>
+              <w:rPr>
+                <w:sz w:val="24"/>
+                <w:szCs w:val="24"/>
+              </w:rPr>
+            </w:pPr>
+            <w:r>
+              <w:rPr>
+                <w:sz w:val="24"/>
+                <w:szCs w:val="24"/>
+              </w:rPr>
+              <w:t>+</w:t>
+            </w:r>
+            <w:proofErr w:type="spellStart"/>
+            <w:r>
+              <w:rPr>
+                <w:sz w:val="24"/>
+                <w:szCs w:val="24"/>
+              </w:rPr>
+              <w:t>esMina</w:t>
+            </w:r>
+            <w:proofErr w:type="spellEnd"/>
+            <w:r>
+              <w:rPr>
+                <w:sz w:val="24"/>
+                <w:szCs w:val="24"/>
+              </w:rPr>
+              <w:t>():</w:t>
+            </w:r>
+            <w:proofErr w:type="spellStart"/>
+            <w:r>
+              <w:rPr>
+                <w:sz w:val="24"/>
+                <w:szCs w:val="24"/>
+              </w:rPr>
+              <w:t>boolean</w:t>
+            </w:r>
+            <w:proofErr w:type="spellEnd"/>
+          </w:p>
+          <w:p>
+            <w:pPr>
+              <w:rPr>
+                <w:sz w:val="24"/>
+                <w:szCs w:val="24"/>
+              </w:rPr>
+            </w:pPr>
+            <w:r>
+              <w:rPr>
+                <w:sz w:val="24"/>
+                <w:szCs w:val="24"/>
+              </w:rPr>
+              <w:t>+destapar():</w:t>
+            </w:r>
+            <w:proofErr w:type="spellStart"/>
+            <w:r>
+              <w:rPr>
+                <w:sz w:val="24"/>
+                <w:szCs w:val="24"/>
+              </w:rPr>
+              <w:t>void</w:t>
+            </w:r>
+            <w:proofErr w:type="spellEnd"/>
+          </w:p>
+          <w:p>
+            <w:pPr>
+              <w:rPr>
+                <w:sz w:val="24"/>
+                <w:szCs w:val="24"/>
+              </w:rPr>
+            </w:pPr>
+            <w:r>
+              <w:rPr>
+                <w:sz w:val="24"/>
+                <w:szCs w:val="24"/>
+              </w:rPr>
+              <w:t>+</w:t>
+            </w:r>
+            <w:proofErr w:type="spellStart"/>
+            <w:r>
+              <w:rPr>
+                <w:sz w:val="24"/>
+                <w:szCs w:val="24"/>
+              </w:rPr>
+              <w:t>darPerdio</w:t>
+            </w:r>
+            <w:proofErr w:type="spellEnd"/>
+            <w:r>
+              <w:rPr>
+                <w:sz w:val="24"/>
+                <w:szCs w:val="24"/>
+              </w:rPr>
+              <w:t>():</w:t>
+            </w:r>
+            <w:proofErr w:type="spellStart"/>
+            <w:r>
+              <w:rPr>
+                <w:sz w:val="24"/>
+                <w:szCs w:val="24"/>
+              </w:rPr>
+              <w:t>boolean</w:t>
+            </w:r>
+            <w:proofErr w:type="spellEnd"/>
+          </w:p>
+          <w:p>
+            <w:pPr>
+              <w:rPr>
+                <w:sz w:val="24"/>
+                <w:szCs w:val="24"/>
+              </w:rPr>
+            </w:pPr>
+            <w:r>
+              <w:rPr>
+                <w:sz w:val="24"/>
+                <w:szCs w:val="24"/>
+              </w:rPr>
+              <w:t>+</w:t>
+            </w:r>
+            <w:proofErr w:type="spellStart"/>
+            <w:r>
+              <w:rPr>
+                <w:sz w:val="24"/>
+                <w:szCs w:val="24"/>
+              </w:rPr>
+              <w:t>mostrarTablero</w:t>
+            </w:r>
+            <w:proofErr w:type="spellEnd"/>
+            <w:r>
+              <w:rPr>
+                <w:sz w:val="24"/>
+                <w:szCs w:val="24"/>
+              </w:rPr>
+              <w:t>():</w:t>
+            </w:r>
+            <w:proofErr w:type="spellStart"/>
+            <w:r>
+              <w:rPr>
+                <w:sz w:val="24"/>
+                <w:szCs w:val="24"/>
+              </w:rPr>
+              <w:t>void</w:t>
+            </w:r>
+            <w:proofErr w:type="spellEnd"/>
+          </w:p>
+          <w:p>
+            <w:pPr>
+              <w:rPr>
+                <w:sz w:val="24"/>
+                <w:szCs w:val="24"/>
+              </w:rPr>
+            </w:pPr>
+            <w:r>
+              <w:rPr>
+                <w:sz w:val="24"/>
+                <w:szCs w:val="24"/>
+              </w:rPr>
+              <w:t>+gano():</w:t>
+            </w:r>
+            <w:proofErr w:type="spellStart"/>
+            <w:r>
+              <w:rPr>
+                <w:sz w:val="24"/>
+                <w:szCs w:val="24"/>
+              </w:rPr>
+              <w:t>boolean</w:t>
+            </w:r>
+            <w:proofErr w:type="spellEnd"/>
           </w:p>
           <w:p>
             <w:pPr>
@@ -3188,13 +4820,13 @@
           </w:tcPr>
           <w:p>
             <w:pPr>
-              <w:jc w:val="center"/>
-              <w:rPr>
-                <w:rFonts w:eastAsia="Calibri"/>
-                <w:sz w:val="24"/>
-                <w:szCs w:val="24"/>
-              </w:rPr>
-            </w:pPr>
+              <w:rPr>
+                <w:rFonts w:eastAsia="Calibri"/>
+                <w:sz w:val="24"/>
+                <w:szCs w:val="24"/>
+              </w:rPr>
+            </w:pPr>
+            <w:proofErr w:type="spellStart"/>
             <w:r>
               <w:rPr>
                 <w:rFonts w:eastAsia="Calibri"/>
@@ -3203,10 +4835,10 @@
               </w:rPr>
               <w:t>Menu</w:t>
             </w:r>
-          </w:p>
-          <w:p>
-            <w:pPr>
-              <w:jc w:val="center"/>
+            <w:proofErr w:type="spellEnd"/>
+          </w:p>
+          <w:p>
+            <w:pPr>
               <w:rPr>
                 <w:rFonts w:eastAsia="Calibri"/>
                 <w:sz w:val="24"/>
@@ -3257,48 +4889,1004 @@
                 <w:sz w:val="24"/>
                 <w:szCs w:val="24"/>
               </w:rPr>
-              <w:t>+resolver():void</w:t>
-            </w:r>
-          </w:p>
-          <w:p>
-            <w:pPr>
-              <w:rPr>
-                <w:sz w:val="24"/>
-                <w:szCs w:val="24"/>
-              </w:rPr>
-            </w:pPr>
-            <w:r>
-              <w:rPr>
-                <w:sz w:val="24"/>
-                <w:szCs w:val="24"/>
-              </w:rPr>
-              <w:t>+destapar():void</w:t>
-            </w:r>
-          </w:p>
-          <w:p>
-            <w:pPr>
-              <w:rPr>
-                <w:sz w:val="24"/>
-                <w:szCs w:val="24"/>
-              </w:rPr>
-            </w:pPr>
-            <w:r>
-              <w:rPr>
-                <w:sz w:val="24"/>
-                <w:szCs w:val="24"/>
-              </w:rPr>
-              <w:t>+mostrarTablero():void</w:t>
-            </w:r>
-          </w:p>
-          <w:p>
-            <w:pPr>
-              <w:jc w:val="both"/>
-              <w:rPr>
-                <w:rFonts w:eastAsia="Calibri"/>
-                <w:sz w:val="24"/>
-                <w:szCs w:val="24"/>
-              </w:rPr>
-            </w:pPr>
+              <w:t>+resolver():</w:t>
+            </w:r>
+            <w:proofErr w:type="spellStart"/>
+            <w:r>
+              <w:rPr>
+                <w:sz w:val="24"/>
+                <w:szCs w:val="24"/>
+              </w:rPr>
+              <w:t>void</w:t>
+            </w:r>
+            <w:proofErr w:type="spellEnd"/>
+          </w:p>
+          <w:p>
+            <w:pPr>
+              <w:rPr>
+                <w:sz w:val="24"/>
+                <w:szCs w:val="24"/>
+              </w:rPr>
+            </w:pPr>
+            <w:r>
+              <w:rPr>
+                <w:sz w:val="24"/>
+                <w:szCs w:val="24"/>
+              </w:rPr>
+              <w:t>+destapar():</w:t>
+            </w:r>
+            <w:proofErr w:type="spellStart"/>
+            <w:r>
+              <w:rPr>
+                <w:sz w:val="24"/>
+                <w:szCs w:val="24"/>
+              </w:rPr>
+              <w:t>void</w:t>
+            </w:r>
+            <w:proofErr w:type="spellEnd"/>
+          </w:p>
+          <w:p>
+            <w:pPr>
+              <w:rPr>
+                <w:sz w:val="24"/>
+                <w:szCs w:val="24"/>
+              </w:rPr>
+            </w:pPr>
+            <w:r>
+              <w:rPr>
+                <w:sz w:val="24"/>
+                <w:szCs w:val="24"/>
+              </w:rPr>
+              <w:t>+</w:t>
+            </w:r>
+            <w:proofErr w:type="spellStart"/>
+            <w:r>
+              <w:rPr>
+                <w:sz w:val="24"/>
+                <w:szCs w:val="24"/>
+              </w:rPr>
+              <w:t>mostrarTablero</w:t>
+            </w:r>
+            <w:proofErr w:type="spellEnd"/>
+            <w:r>
+              <w:rPr>
+                <w:sz w:val="24"/>
+                <w:szCs w:val="24"/>
+              </w:rPr>
+              <w:t>():</w:t>
+            </w:r>
+            <w:proofErr w:type="spellStart"/>
+            <w:r>
+              <w:rPr>
+                <w:sz w:val="24"/>
+                <w:szCs w:val="24"/>
+              </w:rPr>
+              <w:t>void</w:t>
+            </w:r>
+            <w:proofErr w:type="spellEnd"/>
+          </w:p>
+          <w:p>
+            <w:pPr>
+              <w:jc w:val="both"/>
+              <w:rPr>
+                <w:rFonts w:eastAsia="Calibri"/>
+                <w:sz w:val="24"/>
+                <w:szCs w:val="24"/>
+              </w:rPr>
+            </w:pPr>
+          </w:p>
+        </w:tc>
+      </w:tr>
+      <w:tr>
+        <w:tc>
+          <w:tcPr>
+            <w:tcW w:w="3596" w:type="dxa"/>
+          </w:tcPr>
+          <w:p>
+            <w:pPr>
+              <w:jc w:val="both"/>
+              <w:rPr>
+                <w:rFonts w:eastAsia="Calibri"/>
+                <w:sz w:val="24"/>
+                <w:szCs w:val="24"/>
+              </w:rPr>
+            </w:pPr>
+            <w:r>
+              <w:rPr>
+                <w:rFonts w:eastAsia="Calibri"/>
+                <w:sz w:val="24"/>
+                <w:szCs w:val="24"/>
+              </w:rPr>
+              <w:t>Mostrar en la ventana cuando un usuario perdió o gano</w:t>
+            </w:r>
+          </w:p>
+        </w:tc>
+        <w:tc>
+          <w:tcPr>
+            <w:tcW w:w="3597" w:type="dxa"/>
+          </w:tcPr>
+          <w:p>
+            <w:pPr>
+              <w:rPr>
+                <w:rFonts w:eastAsia="Calibri"/>
+                <w:sz w:val="24"/>
+                <w:szCs w:val="24"/>
+              </w:rPr>
+            </w:pPr>
+            <w:proofErr w:type="spellStart"/>
+            <w:r>
+              <w:rPr>
+                <w:rFonts w:eastAsia="Calibri"/>
+                <w:sz w:val="24"/>
+                <w:szCs w:val="24"/>
+              </w:rPr>
+              <w:t>GameController</w:t>
+            </w:r>
+            <w:proofErr w:type="spellEnd"/>
+          </w:p>
+          <w:p>
+            <w:pPr>
+              <w:rPr>
+                <w:rFonts w:eastAsia="Calibri"/>
+                <w:sz w:val="24"/>
+                <w:szCs w:val="24"/>
+              </w:rPr>
+            </w:pPr>
+            <w:proofErr w:type="spellStart"/>
+            <w:r>
+              <w:rPr>
+                <w:rFonts w:eastAsia="Calibri"/>
+                <w:sz w:val="24"/>
+                <w:szCs w:val="24"/>
+              </w:rPr>
+              <w:t>Main</w:t>
+            </w:r>
+            <w:proofErr w:type="spellEnd"/>
+          </w:p>
+        </w:tc>
+        <w:tc>
+          <w:tcPr>
+            <w:tcW w:w="3597" w:type="dxa"/>
+          </w:tcPr>
+          <w:p>
+            <w:pPr>
+              <w:rPr>
+                <w:sz w:val="24"/>
+                <w:szCs w:val="24"/>
+              </w:rPr>
+            </w:pPr>
+            <w:r>
+              <w:rPr>
+                <w:color w:val="000000"/>
+              </w:rPr>
+              <w:t>+</w:t>
+            </w:r>
+            <w:proofErr w:type="spellStart"/>
+            <w:r>
+              <w:rPr>
+                <w:color w:val="000000"/>
+              </w:rPr>
+              <w:t>botonPrincipiante</w:t>
+            </w:r>
+            <w:proofErr w:type="spellEnd"/>
+            <w:r>
+              <w:rPr>
+                <w:color w:val="000000"/>
+              </w:rPr>
+              <w:t>(</w:t>
+            </w:r>
+            <w:proofErr w:type="spellStart"/>
+            <w:r>
+              <w:rPr>
+                <w:color w:val="000000"/>
+              </w:rPr>
+              <w:t>ActionEvent</w:t>
+            </w:r>
+            <w:proofErr w:type="spellEnd"/>
+            <w:r>
+              <w:rPr>
+                <w:color w:val="000000"/>
+              </w:rPr>
+              <w:t>):</w:t>
+            </w:r>
+            <w:proofErr w:type="spellStart"/>
+            <w:r>
+              <w:rPr>
+                <w:color w:val="000000"/>
+              </w:rPr>
+              <w:t>void</w:t>
+            </w:r>
+            <w:proofErr w:type="spellEnd"/>
+            <w:r>
+              <w:rPr>
+                <w:color w:val="000000"/>
+              </w:rPr>
+              <w:t xml:space="preserve"> +</w:t>
+            </w:r>
+            <w:proofErr w:type="spellStart"/>
+            <w:r>
+              <w:rPr>
+                <w:color w:val="000000"/>
+              </w:rPr>
+              <w:t>botonIntermedio</w:t>
+            </w:r>
+            <w:proofErr w:type="spellEnd"/>
+            <w:r>
+              <w:rPr>
+                <w:color w:val="000000"/>
+              </w:rPr>
+              <w:t>(</w:t>
+            </w:r>
+            <w:proofErr w:type="spellStart"/>
+            <w:r>
+              <w:rPr>
+                <w:color w:val="000000"/>
+              </w:rPr>
+              <w:t>ActionEvent</w:t>
+            </w:r>
+            <w:proofErr w:type="spellEnd"/>
+            <w:r>
+              <w:rPr>
+                <w:color w:val="000000"/>
+              </w:rPr>
+              <w:t>):</w:t>
+            </w:r>
+            <w:proofErr w:type="spellStart"/>
+            <w:r>
+              <w:rPr>
+                <w:color w:val="000000"/>
+              </w:rPr>
+              <w:t>void</w:t>
+            </w:r>
+            <w:proofErr w:type="spellEnd"/>
+            <w:r>
+              <w:rPr>
+                <w:color w:val="000000"/>
+              </w:rPr>
+              <w:t xml:space="preserve"> +</w:t>
+            </w:r>
+            <w:proofErr w:type="spellStart"/>
+            <w:r>
+              <w:rPr>
+                <w:color w:val="000000"/>
+              </w:rPr>
+              <w:t>BotonExperto</w:t>
+            </w:r>
+            <w:proofErr w:type="spellEnd"/>
+            <w:r>
+              <w:rPr>
+                <w:color w:val="000000"/>
+              </w:rPr>
+              <w:t>(</w:t>
+            </w:r>
+            <w:proofErr w:type="spellStart"/>
+            <w:r>
+              <w:rPr>
+                <w:color w:val="000000"/>
+              </w:rPr>
+              <w:t>ActionEvent</w:t>
+            </w:r>
+            <w:proofErr w:type="spellEnd"/>
+            <w:r>
+              <w:rPr>
+                <w:color w:val="000000"/>
+              </w:rPr>
+              <w:t>):</w:t>
+            </w:r>
+            <w:proofErr w:type="spellStart"/>
+            <w:r>
+              <w:rPr>
+                <w:color w:val="000000"/>
+              </w:rPr>
+              <w:t>void</w:t>
+            </w:r>
+            <w:bookmarkStart w:id="0" w:name="_GoBack"/>
+            <w:bookmarkEnd w:id="0"/>
+            <w:proofErr w:type="spellEnd"/>
+          </w:p>
+        </w:tc>
+      </w:tr>
+      <w:tr>
+        <w:tc>
+          <w:tcPr>
+            <w:tcW w:w="3596" w:type="dxa"/>
+          </w:tcPr>
+          <w:p>
+            <w:pPr>
+              <w:jc w:val="both"/>
+              <w:rPr>
+                <w:rFonts w:eastAsia="Calibri"/>
+                <w:sz w:val="24"/>
+                <w:szCs w:val="24"/>
+              </w:rPr>
+            </w:pPr>
+            <w:r>
+              <w:rPr>
+                <w:rFonts w:eastAsia="Calibri"/>
+                <w:sz w:val="24"/>
+                <w:szCs w:val="24"/>
+              </w:rPr>
+              <w:t xml:space="preserve">Mostrar la solución del tablero dependiendo del nivel que este </w:t>
+            </w:r>
+            <w:proofErr w:type="spellStart"/>
+            <w:r>
+              <w:rPr>
+                <w:rFonts w:eastAsia="Calibri"/>
+                <w:sz w:val="24"/>
+                <w:szCs w:val="24"/>
+              </w:rPr>
+              <w:t>esta</w:t>
+            </w:r>
+            <w:proofErr w:type="spellEnd"/>
+            <w:r>
+              <w:rPr>
+                <w:rFonts w:eastAsia="Calibri"/>
+                <w:sz w:val="24"/>
+                <w:szCs w:val="24"/>
+              </w:rPr>
+              <w:t xml:space="preserve"> dentro de la ventana</w:t>
+            </w:r>
+          </w:p>
+          <w:p>
+            <w:pPr>
+              <w:jc w:val="both"/>
+              <w:rPr>
+                <w:rFonts w:eastAsia="Calibri"/>
+                <w:sz w:val="24"/>
+                <w:szCs w:val="24"/>
+              </w:rPr>
+            </w:pPr>
+          </w:p>
+        </w:tc>
+        <w:tc>
+          <w:tcPr>
+            <w:tcW w:w="3597" w:type="dxa"/>
+          </w:tcPr>
+          <w:p>
+            <w:pPr>
+              <w:rPr>
+                <w:rFonts w:eastAsia="Calibri"/>
+                <w:sz w:val="24"/>
+                <w:szCs w:val="24"/>
+              </w:rPr>
+            </w:pPr>
+            <w:proofErr w:type="spellStart"/>
+            <w:r>
+              <w:rPr>
+                <w:rFonts w:eastAsia="Calibri"/>
+                <w:sz w:val="24"/>
+                <w:szCs w:val="24"/>
+              </w:rPr>
+              <w:t>GameController</w:t>
+            </w:r>
+            <w:proofErr w:type="spellEnd"/>
+          </w:p>
+          <w:p>
+            <w:pPr>
+              <w:rPr>
+                <w:rFonts w:eastAsia="Calibri"/>
+                <w:sz w:val="24"/>
+                <w:szCs w:val="24"/>
+              </w:rPr>
+            </w:pPr>
+            <w:proofErr w:type="spellStart"/>
+            <w:r>
+              <w:rPr>
+                <w:rFonts w:eastAsia="Calibri"/>
+                <w:sz w:val="24"/>
+                <w:szCs w:val="24"/>
+              </w:rPr>
+              <w:t>Main</w:t>
+            </w:r>
+            <w:proofErr w:type="spellEnd"/>
+          </w:p>
+        </w:tc>
+        <w:tc>
+          <w:tcPr>
+            <w:tcW w:w="3597" w:type="dxa"/>
+          </w:tcPr>
+          <w:p>
+            <w:pPr>
+              <w:rPr>
+                <w:sz w:val="24"/>
+                <w:szCs w:val="24"/>
+              </w:rPr>
+            </w:pPr>
+            <w:r>
+              <w:rPr>
+                <w:color w:val="000000"/>
+              </w:rPr>
+              <w:t>+resolver():</w:t>
+            </w:r>
+            <w:proofErr w:type="spellStart"/>
+            <w:r>
+              <w:rPr>
+                <w:color w:val="000000"/>
+              </w:rPr>
+              <w:t>void</w:t>
+            </w:r>
+            <w:proofErr w:type="spellEnd"/>
+          </w:p>
+        </w:tc>
+      </w:tr>
+      <w:tr>
+        <w:tc>
+          <w:tcPr>
+            <w:tcW w:w="3596" w:type="dxa"/>
+          </w:tcPr>
+          <w:p>
+            <w:pPr>
+              <w:jc w:val="both"/>
+              <w:rPr>
+                <w:rFonts w:eastAsia="Calibri"/>
+                <w:sz w:val="24"/>
+                <w:szCs w:val="24"/>
+              </w:rPr>
+            </w:pPr>
+            <w:r>
+              <w:rPr>
+                <w:rFonts w:eastAsia="Calibri"/>
+                <w:sz w:val="24"/>
+                <w:szCs w:val="24"/>
+              </w:rPr>
+              <w:t>Dar una pista dependiendo del nivel del tablero</w:t>
+            </w:r>
+          </w:p>
+        </w:tc>
+        <w:tc>
+          <w:tcPr>
+            <w:tcW w:w="3597" w:type="dxa"/>
+          </w:tcPr>
+          <w:p>
+            <w:pPr>
+              <w:rPr>
+                <w:rFonts w:eastAsia="Calibri"/>
+                <w:sz w:val="24"/>
+                <w:szCs w:val="24"/>
+              </w:rPr>
+            </w:pPr>
+            <w:proofErr w:type="spellStart"/>
+            <w:r>
+              <w:rPr>
+                <w:rFonts w:eastAsia="Calibri"/>
+                <w:sz w:val="24"/>
+                <w:szCs w:val="24"/>
+              </w:rPr>
+              <w:t>GameController</w:t>
+            </w:r>
+            <w:proofErr w:type="spellEnd"/>
+          </w:p>
+          <w:p>
+            <w:pPr>
+              <w:rPr>
+                <w:rFonts w:eastAsia="Calibri"/>
+                <w:sz w:val="24"/>
+                <w:szCs w:val="24"/>
+              </w:rPr>
+            </w:pPr>
+            <w:proofErr w:type="spellStart"/>
+            <w:r>
+              <w:rPr>
+                <w:rFonts w:eastAsia="Calibri"/>
+                <w:sz w:val="24"/>
+                <w:szCs w:val="24"/>
+              </w:rPr>
+              <w:t>Main</w:t>
+            </w:r>
+            <w:proofErr w:type="spellEnd"/>
+          </w:p>
+        </w:tc>
+        <w:tc>
+          <w:tcPr>
+            <w:tcW w:w="3597" w:type="dxa"/>
+          </w:tcPr>
+          <w:p>
+            <w:pPr>
+              <w:rPr>
+                <w:sz w:val="24"/>
+                <w:szCs w:val="24"/>
+              </w:rPr>
+            </w:pPr>
+            <w:r>
+              <w:rPr>
+                <w:color w:val="000000"/>
+              </w:rPr>
+              <w:t>+</w:t>
+            </w:r>
+            <w:proofErr w:type="spellStart"/>
+            <w:r>
+              <w:rPr>
+                <w:color w:val="000000"/>
+              </w:rPr>
+              <w:t>darPista</w:t>
+            </w:r>
+            <w:proofErr w:type="spellEnd"/>
+            <w:r>
+              <w:rPr>
+                <w:color w:val="000000"/>
+              </w:rPr>
+              <w:t>(</w:t>
+            </w:r>
+            <w:proofErr w:type="spellStart"/>
+            <w:r>
+              <w:rPr>
+                <w:color w:val="000000"/>
+              </w:rPr>
+              <w:t>ActionEvent</w:t>
+            </w:r>
+            <w:proofErr w:type="spellEnd"/>
+            <w:r>
+              <w:rPr>
+                <w:color w:val="000000"/>
+              </w:rPr>
+              <w:t>):</w:t>
+            </w:r>
+            <w:proofErr w:type="spellStart"/>
+            <w:r>
+              <w:rPr>
+                <w:color w:val="000000"/>
+              </w:rPr>
+              <w:t>void</w:t>
+            </w:r>
+            <w:proofErr w:type="spellEnd"/>
+          </w:p>
+        </w:tc>
+      </w:tr>
+      <w:tr>
+        <w:tc>
+          <w:tcPr>
+            <w:tcW w:w="3596" w:type="dxa"/>
+          </w:tcPr>
+          <w:p>
+            <w:pPr>
+              <w:jc w:val="both"/>
+              <w:rPr>
+                <w:rFonts w:eastAsia="Calibri"/>
+                <w:sz w:val="24"/>
+                <w:szCs w:val="24"/>
+              </w:rPr>
+            </w:pPr>
+            <w:r>
+              <w:rPr>
+                <w:rFonts w:eastAsia="Calibri"/>
+                <w:sz w:val="24"/>
+                <w:szCs w:val="24"/>
+              </w:rPr>
+              <w:t>Crear un tablero dependiendo del nivel de usuario</w:t>
+            </w:r>
+          </w:p>
+        </w:tc>
+        <w:tc>
+          <w:tcPr>
+            <w:tcW w:w="3597" w:type="dxa"/>
+          </w:tcPr>
+          <w:p>
+            <w:pPr>
+              <w:rPr>
+                <w:rFonts w:eastAsia="Calibri"/>
+                <w:sz w:val="24"/>
+                <w:szCs w:val="24"/>
+              </w:rPr>
+            </w:pPr>
+            <w:proofErr w:type="spellStart"/>
+            <w:r>
+              <w:rPr>
+                <w:rFonts w:eastAsia="Calibri"/>
+                <w:sz w:val="24"/>
+                <w:szCs w:val="24"/>
+              </w:rPr>
+              <w:t>Main</w:t>
+            </w:r>
+            <w:proofErr w:type="spellEnd"/>
+            <w:r>
+              <w:rPr>
+                <w:rFonts w:eastAsia="Calibri"/>
+                <w:sz w:val="24"/>
+                <w:szCs w:val="24"/>
+              </w:rPr>
+              <w:t xml:space="preserve"> </w:t>
+            </w:r>
+          </w:p>
+          <w:p>
+            <w:pPr>
+              <w:rPr>
+                <w:rFonts w:eastAsia="Calibri"/>
+                <w:sz w:val="24"/>
+                <w:szCs w:val="24"/>
+              </w:rPr>
+            </w:pPr>
+            <w:proofErr w:type="spellStart"/>
+            <w:r>
+              <w:rPr>
+                <w:rFonts w:eastAsia="Calibri"/>
+                <w:sz w:val="24"/>
+                <w:szCs w:val="24"/>
+              </w:rPr>
+              <w:t>GameController</w:t>
+            </w:r>
+            <w:proofErr w:type="spellEnd"/>
+          </w:p>
+        </w:tc>
+        <w:tc>
+          <w:tcPr>
+            <w:tcW w:w="3597" w:type="dxa"/>
+          </w:tcPr>
+          <w:p>
+            <w:pPr>
+              <w:rPr>
+                <w:sz w:val="24"/>
+                <w:szCs w:val="24"/>
+              </w:rPr>
+            </w:pPr>
+            <w:r>
+              <w:rPr>
+                <w:color w:val="000000"/>
+              </w:rPr>
+              <w:t>+</w:t>
+            </w:r>
+            <w:proofErr w:type="spellStart"/>
+            <w:r>
+              <w:rPr>
+                <w:color w:val="000000"/>
+              </w:rPr>
+              <w:t>botonPrincipiante</w:t>
+            </w:r>
+            <w:proofErr w:type="spellEnd"/>
+            <w:r>
+              <w:rPr>
+                <w:color w:val="000000"/>
+              </w:rPr>
+              <w:t>(</w:t>
+            </w:r>
+            <w:proofErr w:type="spellStart"/>
+            <w:r>
+              <w:rPr>
+                <w:color w:val="000000"/>
+              </w:rPr>
+              <w:t>ActionEvent</w:t>
+            </w:r>
+            <w:proofErr w:type="spellEnd"/>
+            <w:r>
+              <w:rPr>
+                <w:color w:val="000000"/>
+              </w:rPr>
+              <w:t>):</w:t>
+            </w:r>
+            <w:proofErr w:type="spellStart"/>
+            <w:r>
+              <w:rPr>
+                <w:color w:val="000000"/>
+              </w:rPr>
+              <w:t>void</w:t>
+            </w:r>
+            <w:proofErr w:type="spellEnd"/>
+            <w:r>
+              <w:rPr>
+                <w:color w:val="000000"/>
+              </w:rPr>
+              <w:t xml:space="preserve"> +</w:t>
+            </w:r>
+            <w:proofErr w:type="spellStart"/>
+            <w:r>
+              <w:rPr>
+                <w:color w:val="000000"/>
+              </w:rPr>
+              <w:t>botonIntermedio</w:t>
+            </w:r>
+            <w:proofErr w:type="spellEnd"/>
+            <w:r>
+              <w:rPr>
+                <w:color w:val="000000"/>
+              </w:rPr>
+              <w:t>(</w:t>
+            </w:r>
+            <w:proofErr w:type="spellStart"/>
+            <w:r>
+              <w:rPr>
+                <w:color w:val="000000"/>
+              </w:rPr>
+              <w:t>ActionEvent</w:t>
+            </w:r>
+            <w:proofErr w:type="spellEnd"/>
+            <w:r>
+              <w:rPr>
+                <w:color w:val="000000"/>
+              </w:rPr>
+              <w:t>):</w:t>
+            </w:r>
+            <w:proofErr w:type="spellStart"/>
+            <w:r>
+              <w:rPr>
+                <w:color w:val="000000"/>
+              </w:rPr>
+              <w:t>void</w:t>
+            </w:r>
+            <w:proofErr w:type="spellEnd"/>
+            <w:r>
+              <w:rPr>
+                <w:color w:val="000000"/>
+              </w:rPr>
+              <w:t xml:space="preserve"> +</w:t>
+            </w:r>
+            <w:proofErr w:type="spellStart"/>
+            <w:r>
+              <w:rPr>
+                <w:color w:val="000000"/>
+              </w:rPr>
+              <w:t>BotonExperto</w:t>
+            </w:r>
+            <w:proofErr w:type="spellEnd"/>
+            <w:r>
+              <w:rPr>
+                <w:color w:val="000000"/>
+              </w:rPr>
+              <w:t>(</w:t>
+            </w:r>
+            <w:proofErr w:type="spellStart"/>
+            <w:r>
+              <w:rPr>
+                <w:color w:val="000000"/>
+              </w:rPr>
+              <w:t>ActionEvent</w:t>
+            </w:r>
+            <w:proofErr w:type="spellEnd"/>
+            <w:r>
+              <w:rPr>
+                <w:color w:val="000000"/>
+              </w:rPr>
+              <w:t>):</w:t>
+            </w:r>
+            <w:proofErr w:type="spellStart"/>
+            <w:r>
+              <w:rPr>
+                <w:color w:val="000000"/>
+              </w:rPr>
+              <w:t>void</w:t>
+            </w:r>
+            <w:proofErr w:type="spellEnd"/>
+          </w:p>
+        </w:tc>
+      </w:tr>
+      <w:tr>
+        <w:tc>
+          <w:tcPr>
+            <w:tcW w:w="3596" w:type="dxa"/>
+          </w:tcPr>
+          <w:p>
+            <w:pPr>
+              <w:jc w:val="both"/>
+              <w:rPr>
+                <w:rFonts w:eastAsia="Calibri"/>
+                <w:sz w:val="24"/>
+                <w:szCs w:val="24"/>
+              </w:rPr>
+            </w:pPr>
+            <w:r>
+              <w:rPr>
+                <w:rFonts w:eastAsia="Calibri"/>
+                <w:sz w:val="24"/>
+                <w:szCs w:val="24"/>
+              </w:rPr>
+              <w:t xml:space="preserve">Dar </w:t>
+            </w:r>
+            <w:proofErr w:type="spellStart"/>
+            <w:r>
+              <w:rPr>
+                <w:rFonts w:eastAsia="Calibri"/>
+                <w:sz w:val="24"/>
+                <w:szCs w:val="24"/>
+              </w:rPr>
+              <w:t>click</w:t>
+            </w:r>
+            <w:proofErr w:type="spellEnd"/>
+            <w:r>
+              <w:rPr>
+                <w:rFonts w:eastAsia="Calibri"/>
+                <w:sz w:val="24"/>
+                <w:szCs w:val="24"/>
+              </w:rPr>
+              <w:t xml:space="preserve"> en un botón del </w:t>
+            </w:r>
+            <w:proofErr w:type="spellStart"/>
+            <w:r>
+              <w:rPr>
+                <w:rFonts w:eastAsia="Calibri"/>
+                <w:sz w:val="24"/>
+                <w:szCs w:val="24"/>
+              </w:rPr>
+              <w:t>gridPane</w:t>
+            </w:r>
+            <w:proofErr w:type="spellEnd"/>
+            <w:r>
+              <w:rPr>
+                <w:rFonts w:eastAsia="Calibri"/>
+                <w:sz w:val="24"/>
+                <w:szCs w:val="24"/>
+              </w:rPr>
+              <w:t xml:space="preserve"> y mostrar de nuevo el estado del tablero</w:t>
+            </w:r>
+          </w:p>
+        </w:tc>
+        <w:tc>
+          <w:tcPr>
+            <w:tcW w:w="3597" w:type="dxa"/>
+          </w:tcPr>
+          <w:p>
+            <w:pPr>
+              <w:rPr>
+                <w:rFonts w:eastAsia="Calibri"/>
+                <w:sz w:val="24"/>
+                <w:szCs w:val="24"/>
+              </w:rPr>
+            </w:pPr>
+            <w:proofErr w:type="spellStart"/>
+            <w:r>
+              <w:rPr>
+                <w:rFonts w:eastAsia="Calibri"/>
+                <w:sz w:val="24"/>
+                <w:szCs w:val="24"/>
+              </w:rPr>
+              <w:t>Main</w:t>
+            </w:r>
+            <w:proofErr w:type="spellEnd"/>
+          </w:p>
+          <w:p>
+            <w:pPr>
+              <w:rPr>
+                <w:rFonts w:eastAsia="Calibri"/>
+                <w:sz w:val="24"/>
+                <w:szCs w:val="24"/>
+              </w:rPr>
+            </w:pPr>
+            <w:proofErr w:type="spellStart"/>
+            <w:r>
+              <w:rPr>
+                <w:rFonts w:eastAsia="Calibri"/>
+                <w:sz w:val="24"/>
+                <w:szCs w:val="24"/>
+              </w:rPr>
+              <w:t>GameController</w:t>
+            </w:r>
+            <w:proofErr w:type="spellEnd"/>
+          </w:p>
+        </w:tc>
+        <w:tc>
+          <w:tcPr>
+            <w:tcW w:w="3597" w:type="dxa"/>
+          </w:tcPr>
+          <w:p>
+            <w:pPr>
+              <w:rPr>
+                <w:sz w:val="24"/>
+                <w:szCs w:val="24"/>
+              </w:rPr>
+            </w:pPr>
+            <w:r>
+              <w:rPr>
+                <w:color w:val="000000"/>
+              </w:rPr>
+              <w:t>+</w:t>
+            </w:r>
+            <w:proofErr w:type="spellStart"/>
+            <w:r>
+              <w:rPr>
+                <w:color w:val="000000"/>
+              </w:rPr>
+              <w:t>botonPrincipiante</w:t>
+            </w:r>
+            <w:proofErr w:type="spellEnd"/>
+            <w:r>
+              <w:rPr>
+                <w:color w:val="000000"/>
+              </w:rPr>
+              <w:t>(</w:t>
+            </w:r>
+            <w:proofErr w:type="spellStart"/>
+            <w:r>
+              <w:rPr>
+                <w:color w:val="000000"/>
+              </w:rPr>
+              <w:t>ActionEvent</w:t>
+            </w:r>
+            <w:proofErr w:type="spellEnd"/>
+            <w:r>
+              <w:rPr>
+                <w:color w:val="000000"/>
+              </w:rPr>
+              <w:t>):</w:t>
+            </w:r>
+            <w:proofErr w:type="spellStart"/>
+            <w:r>
+              <w:rPr>
+                <w:color w:val="000000"/>
+              </w:rPr>
+              <w:t>void</w:t>
+            </w:r>
+            <w:proofErr w:type="spellEnd"/>
+            <w:r>
+              <w:rPr>
+                <w:color w:val="000000"/>
+              </w:rPr>
+              <w:t xml:space="preserve"> +</w:t>
+            </w:r>
+            <w:proofErr w:type="spellStart"/>
+            <w:r>
+              <w:rPr>
+                <w:color w:val="000000"/>
+              </w:rPr>
+              <w:t>botonIntermedio</w:t>
+            </w:r>
+            <w:proofErr w:type="spellEnd"/>
+            <w:r>
+              <w:rPr>
+                <w:color w:val="000000"/>
+              </w:rPr>
+              <w:t>(</w:t>
+            </w:r>
+            <w:proofErr w:type="spellStart"/>
+            <w:r>
+              <w:rPr>
+                <w:color w:val="000000"/>
+              </w:rPr>
+              <w:t>ActionEvent</w:t>
+            </w:r>
+            <w:proofErr w:type="spellEnd"/>
+            <w:r>
+              <w:rPr>
+                <w:color w:val="000000"/>
+              </w:rPr>
+              <w:t>):</w:t>
+            </w:r>
+            <w:proofErr w:type="spellStart"/>
+            <w:r>
+              <w:rPr>
+                <w:color w:val="000000"/>
+              </w:rPr>
+              <w:t>void</w:t>
+            </w:r>
+            <w:proofErr w:type="spellEnd"/>
+            <w:r>
+              <w:rPr>
+                <w:color w:val="000000"/>
+              </w:rPr>
+              <w:t xml:space="preserve"> +</w:t>
+            </w:r>
+            <w:proofErr w:type="spellStart"/>
+            <w:r>
+              <w:rPr>
+                <w:color w:val="000000"/>
+              </w:rPr>
+              <w:t>BotonExperto</w:t>
+            </w:r>
+            <w:proofErr w:type="spellEnd"/>
+            <w:r>
+              <w:rPr>
+                <w:color w:val="000000"/>
+              </w:rPr>
+              <w:t>(</w:t>
+            </w:r>
+            <w:proofErr w:type="spellStart"/>
+            <w:r>
+              <w:rPr>
+                <w:color w:val="000000"/>
+              </w:rPr>
+              <w:t>ActionEvent</w:t>
+            </w:r>
+            <w:proofErr w:type="spellEnd"/>
+            <w:r>
+              <w:rPr>
+                <w:color w:val="000000"/>
+              </w:rPr>
+              <w:t>):</w:t>
+            </w:r>
+            <w:proofErr w:type="spellStart"/>
+            <w:r>
+              <w:rPr>
+                <w:color w:val="000000"/>
+              </w:rPr>
+              <w:t>void</w:t>
+            </w:r>
+            <w:proofErr w:type="spellEnd"/>
           </w:p>
         </w:tc>
       </w:tr>

</xml_diff>